<commit_message>
Updated portfolio version 4
</commit_message>
<xml_diff>
--- a/gpt/freecodecamp_tutorial/lesson2 part 2/classification_notes_from_freecodecamp.docx
+++ b/gpt/freecodecamp_tutorial/lesson2 part 2/classification_notes_from_freecodecamp.docx
@@ -1619,6 +1619,3452 @@
       </w:r>
     </w:p>
     <w:p/>
+    <w:tbl>
+      <w:tblPr>
+        <w:tblW w:w="0" w:type="auto"/>
+        <w:shd w:val="clear" w:color="auto" w:fill="FFFFFF"/>
+        <w:tblCellMar>
+          <w:top w:w="15" w:type="dxa"/>
+          <w:left w:w="15" w:type="dxa"/>
+          <w:bottom w:w="15" w:type="dxa"/>
+          <w:right w:w="15" w:type="dxa"/>
+        </w:tblCellMar>
+        <w:tblLook w:val="04A0" w:firstRow="1" w:lastRow="0" w:firstColumn="1" w:lastColumn="0" w:noHBand="0" w:noVBand="1"/>
+      </w:tblPr>
+      <w:tblGrid>
+        <w:gridCol w:w="362"/>
+        <w:gridCol w:w="1456"/>
+        <w:gridCol w:w="1398"/>
+        <w:gridCol w:w="1417"/>
+        <w:gridCol w:w="1359"/>
+      </w:tblGrid>
+      <w:tr>
+        <w:trPr>
+          <w:tblHeader/>
+        </w:trPr>
+        <w:tc>
+          <w:tcPr>
+            <w:tcW w:w="0" w:type="auto"/>
+            <w:tcBorders>
+              <w:top w:val="nil"/>
+              <w:left w:val="nil"/>
+              <w:bottom w:val="nil"/>
+              <w:right w:val="nil"/>
+            </w:tcBorders>
+            <w:shd w:val="clear" w:color="auto" w:fill="FFFFFF"/>
+            <w:tcMar>
+              <w:top w:w="120" w:type="dxa"/>
+              <w:left w:w="120" w:type="dxa"/>
+              <w:bottom w:w="120" w:type="dxa"/>
+              <w:right w:w="120" w:type="dxa"/>
+            </w:tcMar>
+            <w:vAlign w:val="center"/>
+            <w:hideMark/>
+          </w:tcPr>
+          <w:p/>
+        </w:tc>
+        <w:tc>
+          <w:tcPr>
+            <w:tcW w:w="0" w:type="auto"/>
+            <w:tcBorders>
+              <w:top w:val="nil"/>
+              <w:left w:val="nil"/>
+              <w:bottom w:val="nil"/>
+              <w:right w:val="nil"/>
+            </w:tcBorders>
+            <w:shd w:val="clear" w:color="auto" w:fill="FFFFFF"/>
+            <w:tcMar>
+              <w:top w:w="120" w:type="dxa"/>
+              <w:left w:w="120" w:type="dxa"/>
+              <w:bottom w:w="120" w:type="dxa"/>
+              <w:right w:w="120" w:type="dxa"/>
+            </w:tcMar>
+            <w:vAlign w:val="center"/>
+            <w:hideMark/>
+          </w:tcPr>
+          <w:p>
+            <w:pPr>
+              <w:rPr>
+                <w:b/>
+                <w:bCs/>
+              </w:rPr>
+            </w:pPr>
+            <w:proofErr w:type="spellStart"/>
+            <w:r>
+              <w:rPr>
+                <w:b/>
+                <w:bCs/>
+              </w:rPr>
+              <w:t>SepalLength</w:t>
+            </w:r>
+            <w:proofErr w:type="spellEnd"/>
+          </w:p>
+        </w:tc>
+        <w:tc>
+          <w:tcPr>
+            <w:tcW w:w="0" w:type="auto"/>
+            <w:tcBorders>
+              <w:top w:val="nil"/>
+              <w:left w:val="nil"/>
+              <w:bottom w:val="nil"/>
+              <w:right w:val="nil"/>
+            </w:tcBorders>
+            <w:shd w:val="clear" w:color="auto" w:fill="FFFFFF"/>
+            <w:tcMar>
+              <w:top w:w="120" w:type="dxa"/>
+              <w:left w:w="120" w:type="dxa"/>
+              <w:bottom w:w="120" w:type="dxa"/>
+              <w:right w:w="120" w:type="dxa"/>
+            </w:tcMar>
+            <w:vAlign w:val="center"/>
+            <w:hideMark/>
+          </w:tcPr>
+          <w:p>
+            <w:pPr>
+              <w:rPr>
+                <w:b/>
+                <w:bCs/>
+              </w:rPr>
+            </w:pPr>
+            <w:proofErr w:type="spellStart"/>
+            <w:r>
+              <w:rPr>
+                <w:b/>
+                <w:bCs/>
+              </w:rPr>
+              <w:t>SepalWidth</w:t>
+            </w:r>
+            <w:proofErr w:type="spellEnd"/>
+          </w:p>
+        </w:tc>
+        <w:tc>
+          <w:tcPr>
+            <w:tcW w:w="0" w:type="auto"/>
+            <w:tcBorders>
+              <w:top w:val="nil"/>
+              <w:left w:val="nil"/>
+              <w:bottom w:val="nil"/>
+              <w:right w:val="nil"/>
+            </w:tcBorders>
+            <w:shd w:val="clear" w:color="auto" w:fill="FFFFFF"/>
+            <w:tcMar>
+              <w:top w:w="120" w:type="dxa"/>
+              <w:left w:w="120" w:type="dxa"/>
+              <w:bottom w:w="120" w:type="dxa"/>
+              <w:right w:w="120" w:type="dxa"/>
+            </w:tcMar>
+            <w:vAlign w:val="center"/>
+            <w:hideMark/>
+          </w:tcPr>
+          <w:p>
+            <w:pPr>
+              <w:rPr>
+                <w:b/>
+                <w:bCs/>
+              </w:rPr>
+            </w:pPr>
+            <w:proofErr w:type="spellStart"/>
+            <w:r>
+              <w:rPr>
+                <w:b/>
+                <w:bCs/>
+              </w:rPr>
+              <w:t>PetalLength</w:t>
+            </w:r>
+            <w:proofErr w:type="spellEnd"/>
+          </w:p>
+        </w:tc>
+        <w:tc>
+          <w:tcPr>
+            <w:tcW w:w="0" w:type="auto"/>
+            <w:tcBorders>
+              <w:top w:val="nil"/>
+              <w:left w:val="nil"/>
+              <w:bottom w:val="nil"/>
+              <w:right w:val="nil"/>
+            </w:tcBorders>
+            <w:shd w:val="clear" w:color="auto" w:fill="FFFFFF"/>
+            <w:tcMar>
+              <w:top w:w="120" w:type="dxa"/>
+              <w:left w:w="120" w:type="dxa"/>
+              <w:bottom w:w="120" w:type="dxa"/>
+              <w:right w:w="120" w:type="dxa"/>
+            </w:tcMar>
+            <w:vAlign w:val="center"/>
+            <w:hideMark/>
+          </w:tcPr>
+          <w:p>
+            <w:pPr>
+              <w:rPr>
+                <w:b/>
+                <w:bCs/>
+              </w:rPr>
+            </w:pPr>
+            <w:proofErr w:type="spellStart"/>
+            <w:r>
+              <w:rPr>
+                <w:b/>
+                <w:bCs/>
+              </w:rPr>
+              <w:t>PetalWidth</w:t>
+            </w:r>
+            <w:proofErr w:type="spellEnd"/>
+          </w:p>
+        </w:tc>
+      </w:tr>
+      <w:tr>
+        <w:tc>
+          <w:tcPr>
+            <w:tcW w:w="0" w:type="auto"/>
+            <w:tcBorders>
+              <w:top w:val="nil"/>
+              <w:left w:val="nil"/>
+              <w:bottom w:val="nil"/>
+              <w:right w:val="nil"/>
+            </w:tcBorders>
+            <w:shd w:val="clear" w:color="auto" w:fill="FFFFFF"/>
+            <w:tcMar>
+              <w:top w:w="120" w:type="dxa"/>
+              <w:left w:w="120" w:type="dxa"/>
+              <w:bottom w:w="120" w:type="dxa"/>
+              <w:right w:w="120" w:type="dxa"/>
+            </w:tcMar>
+            <w:vAlign w:val="center"/>
+            <w:hideMark/>
+          </w:tcPr>
+          <w:p>
+            <w:pPr>
+              <w:rPr>
+                <w:b/>
+                <w:bCs/>
+              </w:rPr>
+            </w:pPr>
+            <w:r>
+              <w:rPr>
+                <w:b/>
+                <w:bCs/>
+              </w:rPr>
+              <w:t>0</w:t>
+            </w:r>
+          </w:p>
+        </w:tc>
+        <w:tc>
+          <w:tcPr>
+            <w:tcW w:w="0" w:type="auto"/>
+            <w:tcBorders>
+              <w:top w:val="nil"/>
+              <w:left w:val="nil"/>
+              <w:bottom w:val="nil"/>
+              <w:right w:val="nil"/>
+            </w:tcBorders>
+            <w:shd w:val="clear" w:color="auto" w:fill="FFFFFF"/>
+            <w:tcMar>
+              <w:top w:w="120" w:type="dxa"/>
+              <w:left w:w="120" w:type="dxa"/>
+              <w:bottom w:w="120" w:type="dxa"/>
+              <w:right w:w="120" w:type="dxa"/>
+            </w:tcMar>
+            <w:vAlign w:val="center"/>
+            <w:hideMark/>
+          </w:tcPr>
+          <w:p>
+            <w:r>
+              <w:t>6.4</w:t>
+            </w:r>
+          </w:p>
+        </w:tc>
+        <w:tc>
+          <w:tcPr>
+            <w:tcW w:w="0" w:type="auto"/>
+            <w:tcBorders>
+              <w:top w:val="nil"/>
+              <w:left w:val="nil"/>
+              <w:bottom w:val="nil"/>
+              <w:right w:val="nil"/>
+            </w:tcBorders>
+            <w:shd w:val="clear" w:color="auto" w:fill="FFFFFF"/>
+            <w:tcMar>
+              <w:top w:w="120" w:type="dxa"/>
+              <w:left w:w="120" w:type="dxa"/>
+              <w:bottom w:w="120" w:type="dxa"/>
+              <w:right w:w="120" w:type="dxa"/>
+            </w:tcMar>
+            <w:vAlign w:val="center"/>
+            <w:hideMark/>
+          </w:tcPr>
+          <w:p>
+            <w:r>
+              <w:t>2.8</w:t>
+            </w:r>
+          </w:p>
+        </w:tc>
+        <w:tc>
+          <w:tcPr>
+            <w:tcW w:w="0" w:type="auto"/>
+            <w:tcBorders>
+              <w:top w:val="nil"/>
+              <w:left w:val="nil"/>
+              <w:bottom w:val="nil"/>
+              <w:right w:val="nil"/>
+            </w:tcBorders>
+            <w:shd w:val="clear" w:color="auto" w:fill="FFFFFF"/>
+            <w:tcMar>
+              <w:top w:w="120" w:type="dxa"/>
+              <w:left w:w="120" w:type="dxa"/>
+              <w:bottom w:w="120" w:type="dxa"/>
+              <w:right w:w="120" w:type="dxa"/>
+            </w:tcMar>
+            <w:vAlign w:val="center"/>
+            <w:hideMark/>
+          </w:tcPr>
+          <w:p>
+            <w:r>
+              <w:t>5.6</w:t>
+            </w:r>
+          </w:p>
+        </w:tc>
+        <w:tc>
+          <w:tcPr>
+            <w:tcW w:w="0" w:type="auto"/>
+            <w:tcBorders>
+              <w:top w:val="nil"/>
+              <w:left w:val="nil"/>
+              <w:bottom w:val="nil"/>
+              <w:right w:val="nil"/>
+            </w:tcBorders>
+            <w:shd w:val="clear" w:color="auto" w:fill="FFFFFF"/>
+            <w:tcMar>
+              <w:top w:w="120" w:type="dxa"/>
+              <w:left w:w="120" w:type="dxa"/>
+              <w:bottom w:w="120" w:type="dxa"/>
+              <w:right w:w="120" w:type="dxa"/>
+            </w:tcMar>
+            <w:vAlign w:val="center"/>
+            <w:hideMark/>
+          </w:tcPr>
+          <w:p>
+            <w:r>
+              <w:t>2.2</w:t>
+            </w:r>
+          </w:p>
+        </w:tc>
+      </w:tr>
+      <w:tr>
+        <w:tc>
+          <w:tcPr>
+            <w:tcW w:w="0" w:type="auto"/>
+            <w:tcBorders>
+              <w:top w:val="nil"/>
+              <w:left w:val="nil"/>
+              <w:bottom w:val="nil"/>
+              <w:right w:val="nil"/>
+            </w:tcBorders>
+            <w:shd w:val="clear" w:color="auto" w:fill="FFFFFF"/>
+            <w:tcMar>
+              <w:top w:w="120" w:type="dxa"/>
+              <w:left w:w="120" w:type="dxa"/>
+              <w:bottom w:w="120" w:type="dxa"/>
+              <w:right w:w="120" w:type="dxa"/>
+            </w:tcMar>
+            <w:vAlign w:val="center"/>
+            <w:hideMark/>
+          </w:tcPr>
+          <w:p>
+            <w:pPr>
+              <w:rPr>
+                <w:b/>
+                <w:bCs/>
+              </w:rPr>
+            </w:pPr>
+            <w:r>
+              <w:rPr>
+                <w:b/>
+                <w:bCs/>
+              </w:rPr>
+              <w:t>1</w:t>
+            </w:r>
+          </w:p>
+        </w:tc>
+        <w:tc>
+          <w:tcPr>
+            <w:tcW w:w="0" w:type="auto"/>
+            <w:tcBorders>
+              <w:top w:val="nil"/>
+              <w:left w:val="nil"/>
+              <w:bottom w:val="nil"/>
+              <w:right w:val="nil"/>
+            </w:tcBorders>
+            <w:shd w:val="clear" w:color="auto" w:fill="FFFFFF"/>
+            <w:tcMar>
+              <w:top w:w="120" w:type="dxa"/>
+              <w:left w:w="120" w:type="dxa"/>
+              <w:bottom w:w="120" w:type="dxa"/>
+              <w:right w:w="120" w:type="dxa"/>
+            </w:tcMar>
+            <w:vAlign w:val="center"/>
+            <w:hideMark/>
+          </w:tcPr>
+          <w:p>
+            <w:r>
+              <w:t>5.0</w:t>
+            </w:r>
+          </w:p>
+        </w:tc>
+        <w:tc>
+          <w:tcPr>
+            <w:tcW w:w="0" w:type="auto"/>
+            <w:tcBorders>
+              <w:top w:val="nil"/>
+              <w:left w:val="nil"/>
+              <w:bottom w:val="nil"/>
+              <w:right w:val="nil"/>
+            </w:tcBorders>
+            <w:shd w:val="clear" w:color="auto" w:fill="FFFFFF"/>
+            <w:tcMar>
+              <w:top w:w="120" w:type="dxa"/>
+              <w:left w:w="120" w:type="dxa"/>
+              <w:bottom w:w="120" w:type="dxa"/>
+              <w:right w:w="120" w:type="dxa"/>
+            </w:tcMar>
+            <w:vAlign w:val="center"/>
+            <w:hideMark/>
+          </w:tcPr>
+          <w:p>
+            <w:r>
+              <w:t>2.3</w:t>
+            </w:r>
+          </w:p>
+        </w:tc>
+        <w:tc>
+          <w:tcPr>
+            <w:tcW w:w="0" w:type="auto"/>
+            <w:tcBorders>
+              <w:top w:val="nil"/>
+              <w:left w:val="nil"/>
+              <w:bottom w:val="nil"/>
+              <w:right w:val="nil"/>
+            </w:tcBorders>
+            <w:shd w:val="clear" w:color="auto" w:fill="FFFFFF"/>
+            <w:tcMar>
+              <w:top w:w="120" w:type="dxa"/>
+              <w:left w:w="120" w:type="dxa"/>
+              <w:bottom w:w="120" w:type="dxa"/>
+              <w:right w:w="120" w:type="dxa"/>
+            </w:tcMar>
+            <w:vAlign w:val="center"/>
+            <w:hideMark/>
+          </w:tcPr>
+          <w:p>
+            <w:r>
+              <w:t>3.3</w:t>
+            </w:r>
+          </w:p>
+        </w:tc>
+        <w:tc>
+          <w:tcPr>
+            <w:tcW w:w="0" w:type="auto"/>
+            <w:tcBorders>
+              <w:top w:val="nil"/>
+              <w:left w:val="nil"/>
+              <w:bottom w:val="nil"/>
+              <w:right w:val="nil"/>
+            </w:tcBorders>
+            <w:shd w:val="clear" w:color="auto" w:fill="FFFFFF"/>
+            <w:tcMar>
+              <w:top w:w="120" w:type="dxa"/>
+              <w:left w:w="120" w:type="dxa"/>
+              <w:bottom w:w="120" w:type="dxa"/>
+              <w:right w:w="120" w:type="dxa"/>
+            </w:tcMar>
+            <w:vAlign w:val="center"/>
+            <w:hideMark/>
+          </w:tcPr>
+          <w:p>
+            <w:r>
+              <w:t>1.0</w:t>
+            </w:r>
+          </w:p>
+        </w:tc>
+      </w:tr>
+      <w:tr>
+        <w:tc>
+          <w:tcPr>
+            <w:tcW w:w="0" w:type="auto"/>
+            <w:tcBorders>
+              <w:top w:val="nil"/>
+              <w:left w:val="nil"/>
+              <w:bottom w:val="nil"/>
+              <w:right w:val="nil"/>
+            </w:tcBorders>
+            <w:shd w:val="clear" w:color="auto" w:fill="FFFFFF"/>
+            <w:tcMar>
+              <w:top w:w="120" w:type="dxa"/>
+              <w:left w:w="120" w:type="dxa"/>
+              <w:bottom w:w="120" w:type="dxa"/>
+              <w:right w:w="120" w:type="dxa"/>
+            </w:tcMar>
+            <w:vAlign w:val="center"/>
+            <w:hideMark/>
+          </w:tcPr>
+          <w:p>
+            <w:pPr>
+              <w:rPr>
+                <w:b/>
+                <w:bCs/>
+              </w:rPr>
+            </w:pPr>
+            <w:r>
+              <w:rPr>
+                <w:b/>
+                <w:bCs/>
+              </w:rPr>
+              <w:t>2</w:t>
+            </w:r>
+          </w:p>
+        </w:tc>
+        <w:tc>
+          <w:tcPr>
+            <w:tcW w:w="0" w:type="auto"/>
+            <w:tcBorders>
+              <w:top w:val="nil"/>
+              <w:left w:val="nil"/>
+              <w:bottom w:val="nil"/>
+              <w:right w:val="nil"/>
+            </w:tcBorders>
+            <w:shd w:val="clear" w:color="auto" w:fill="FFFFFF"/>
+            <w:tcMar>
+              <w:top w:w="120" w:type="dxa"/>
+              <w:left w:w="120" w:type="dxa"/>
+              <w:bottom w:w="120" w:type="dxa"/>
+              <w:right w:w="120" w:type="dxa"/>
+            </w:tcMar>
+            <w:vAlign w:val="center"/>
+            <w:hideMark/>
+          </w:tcPr>
+          <w:p>
+            <w:r>
+              <w:t>4.9</w:t>
+            </w:r>
+          </w:p>
+        </w:tc>
+        <w:tc>
+          <w:tcPr>
+            <w:tcW w:w="0" w:type="auto"/>
+            <w:tcBorders>
+              <w:top w:val="nil"/>
+              <w:left w:val="nil"/>
+              <w:bottom w:val="nil"/>
+              <w:right w:val="nil"/>
+            </w:tcBorders>
+            <w:shd w:val="clear" w:color="auto" w:fill="FFFFFF"/>
+            <w:tcMar>
+              <w:top w:w="120" w:type="dxa"/>
+              <w:left w:w="120" w:type="dxa"/>
+              <w:bottom w:w="120" w:type="dxa"/>
+              <w:right w:w="120" w:type="dxa"/>
+            </w:tcMar>
+            <w:vAlign w:val="center"/>
+            <w:hideMark/>
+          </w:tcPr>
+          <w:p>
+            <w:r>
+              <w:t>2.5</w:t>
+            </w:r>
+          </w:p>
+        </w:tc>
+        <w:tc>
+          <w:tcPr>
+            <w:tcW w:w="0" w:type="auto"/>
+            <w:tcBorders>
+              <w:top w:val="nil"/>
+              <w:left w:val="nil"/>
+              <w:bottom w:val="nil"/>
+              <w:right w:val="nil"/>
+            </w:tcBorders>
+            <w:shd w:val="clear" w:color="auto" w:fill="FFFFFF"/>
+            <w:tcMar>
+              <w:top w:w="120" w:type="dxa"/>
+              <w:left w:w="120" w:type="dxa"/>
+              <w:bottom w:w="120" w:type="dxa"/>
+              <w:right w:w="120" w:type="dxa"/>
+            </w:tcMar>
+            <w:vAlign w:val="center"/>
+            <w:hideMark/>
+          </w:tcPr>
+          <w:p>
+            <w:r>
+              <w:t>4.5</w:t>
+            </w:r>
+          </w:p>
+        </w:tc>
+        <w:tc>
+          <w:tcPr>
+            <w:tcW w:w="0" w:type="auto"/>
+            <w:tcBorders>
+              <w:top w:val="nil"/>
+              <w:left w:val="nil"/>
+              <w:bottom w:val="nil"/>
+              <w:right w:val="nil"/>
+            </w:tcBorders>
+            <w:shd w:val="clear" w:color="auto" w:fill="FFFFFF"/>
+            <w:tcMar>
+              <w:top w:w="120" w:type="dxa"/>
+              <w:left w:w="120" w:type="dxa"/>
+              <w:bottom w:w="120" w:type="dxa"/>
+              <w:right w:w="120" w:type="dxa"/>
+            </w:tcMar>
+            <w:vAlign w:val="center"/>
+            <w:hideMark/>
+          </w:tcPr>
+          <w:p>
+            <w:r>
+              <w:t>1.7</w:t>
+            </w:r>
+          </w:p>
+        </w:tc>
+      </w:tr>
+      <w:tr>
+        <w:tc>
+          <w:tcPr>
+            <w:tcW w:w="0" w:type="auto"/>
+            <w:tcBorders>
+              <w:top w:val="nil"/>
+              <w:left w:val="nil"/>
+              <w:bottom w:val="nil"/>
+              <w:right w:val="nil"/>
+            </w:tcBorders>
+            <w:shd w:val="clear" w:color="auto" w:fill="FFFFFF"/>
+            <w:tcMar>
+              <w:top w:w="120" w:type="dxa"/>
+              <w:left w:w="120" w:type="dxa"/>
+              <w:bottom w:w="120" w:type="dxa"/>
+              <w:right w:w="120" w:type="dxa"/>
+            </w:tcMar>
+            <w:vAlign w:val="center"/>
+            <w:hideMark/>
+          </w:tcPr>
+          <w:p>
+            <w:pPr>
+              <w:rPr>
+                <w:b/>
+                <w:bCs/>
+              </w:rPr>
+            </w:pPr>
+            <w:r>
+              <w:rPr>
+                <w:b/>
+                <w:bCs/>
+              </w:rPr>
+              <w:t>3</w:t>
+            </w:r>
+          </w:p>
+        </w:tc>
+        <w:tc>
+          <w:tcPr>
+            <w:tcW w:w="0" w:type="auto"/>
+            <w:tcBorders>
+              <w:top w:val="nil"/>
+              <w:left w:val="nil"/>
+              <w:bottom w:val="nil"/>
+              <w:right w:val="nil"/>
+            </w:tcBorders>
+            <w:shd w:val="clear" w:color="auto" w:fill="FFFFFF"/>
+            <w:tcMar>
+              <w:top w:w="120" w:type="dxa"/>
+              <w:left w:w="120" w:type="dxa"/>
+              <w:bottom w:w="120" w:type="dxa"/>
+              <w:right w:w="120" w:type="dxa"/>
+            </w:tcMar>
+            <w:vAlign w:val="center"/>
+            <w:hideMark/>
+          </w:tcPr>
+          <w:p>
+            <w:r>
+              <w:t>4.9</w:t>
+            </w:r>
+          </w:p>
+        </w:tc>
+        <w:tc>
+          <w:tcPr>
+            <w:tcW w:w="0" w:type="auto"/>
+            <w:tcBorders>
+              <w:top w:val="nil"/>
+              <w:left w:val="nil"/>
+              <w:bottom w:val="nil"/>
+              <w:right w:val="nil"/>
+            </w:tcBorders>
+            <w:shd w:val="clear" w:color="auto" w:fill="FFFFFF"/>
+            <w:tcMar>
+              <w:top w:w="120" w:type="dxa"/>
+              <w:left w:w="120" w:type="dxa"/>
+              <w:bottom w:w="120" w:type="dxa"/>
+              <w:right w:w="120" w:type="dxa"/>
+            </w:tcMar>
+            <w:vAlign w:val="center"/>
+            <w:hideMark/>
+          </w:tcPr>
+          <w:p>
+            <w:r>
+              <w:t>3.1</w:t>
+            </w:r>
+          </w:p>
+        </w:tc>
+        <w:tc>
+          <w:tcPr>
+            <w:tcW w:w="0" w:type="auto"/>
+            <w:tcBorders>
+              <w:top w:val="nil"/>
+              <w:left w:val="nil"/>
+              <w:bottom w:val="nil"/>
+              <w:right w:val="nil"/>
+            </w:tcBorders>
+            <w:shd w:val="clear" w:color="auto" w:fill="FFFFFF"/>
+            <w:tcMar>
+              <w:top w:w="120" w:type="dxa"/>
+              <w:left w:w="120" w:type="dxa"/>
+              <w:bottom w:w="120" w:type="dxa"/>
+              <w:right w:w="120" w:type="dxa"/>
+            </w:tcMar>
+            <w:vAlign w:val="center"/>
+            <w:hideMark/>
+          </w:tcPr>
+          <w:p>
+            <w:r>
+              <w:t>1.5</w:t>
+            </w:r>
+          </w:p>
+        </w:tc>
+        <w:tc>
+          <w:tcPr>
+            <w:tcW w:w="0" w:type="auto"/>
+            <w:tcBorders>
+              <w:top w:val="nil"/>
+              <w:left w:val="nil"/>
+              <w:bottom w:val="nil"/>
+              <w:right w:val="nil"/>
+            </w:tcBorders>
+            <w:shd w:val="clear" w:color="auto" w:fill="FFFFFF"/>
+            <w:tcMar>
+              <w:top w:w="120" w:type="dxa"/>
+              <w:left w:w="120" w:type="dxa"/>
+              <w:bottom w:w="120" w:type="dxa"/>
+              <w:right w:w="120" w:type="dxa"/>
+            </w:tcMar>
+            <w:vAlign w:val="center"/>
+            <w:hideMark/>
+          </w:tcPr>
+          <w:p>
+            <w:r>
+              <w:t>0.1</w:t>
+            </w:r>
+          </w:p>
+        </w:tc>
+      </w:tr>
+      <w:tr>
+        <w:tc>
+          <w:tcPr>
+            <w:tcW w:w="0" w:type="auto"/>
+            <w:tcBorders>
+              <w:top w:val="nil"/>
+              <w:left w:val="nil"/>
+              <w:bottom w:val="nil"/>
+              <w:right w:val="nil"/>
+            </w:tcBorders>
+            <w:shd w:val="clear" w:color="auto" w:fill="FFFFFF"/>
+            <w:tcMar>
+              <w:top w:w="120" w:type="dxa"/>
+              <w:left w:w="120" w:type="dxa"/>
+              <w:bottom w:w="120" w:type="dxa"/>
+              <w:right w:w="120" w:type="dxa"/>
+            </w:tcMar>
+            <w:vAlign w:val="center"/>
+            <w:hideMark/>
+          </w:tcPr>
+          <w:p>
+            <w:pPr>
+              <w:rPr>
+                <w:b/>
+                <w:bCs/>
+              </w:rPr>
+            </w:pPr>
+            <w:r>
+              <w:rPr>
+                <w:b/>
+                <w:bCs/>
+              </w:rPr>
+              <w:t>4</w:t>
+            </w:r>
+          </w:p>
+        </w:tc>
+        <w:tc>
+          <w:tcPr>
+            <w:tcW w:w="0" w:type="auto"/>
+            <w:tcBorders>
+              <w:top w:val="nil"/>
+              <w:left w:val="nil"/>
+              <w:bottom w:val="nil"/>
+              <w:right w:val="nil"/>
+            </w:tcBorders>
+            <w:shd w:val="clear" w:color="auto" w:fill="FFFFFF"/>
+            <w:tcMar>
+              <w:top w:w="120" w:type="dxa"/>
+              <w:left w:w="120" w:type="dxa"/>
+              <w:bottom w:w="120" w:type="dxa"/>
+              <w:right w:w="120" w:type="dxa"/>
+            </w:tcMar>
+            <w:vAlign w:val="center"/>
+            <w:hideMark/>
+          </w:tcPr>
+          <w:p>
+            <w:r>
+              <w:t>5.7</w:t>
+            </w:r>
+          </w:p>
+        </w:tc>
+        <w:tc>
+          <w:tcPr>
+            <w:tcW w:w="0" w:type="auto"/>
+            <w:tcBorders>
+              <w:top w:val="nil"/>
+              <w:left w:val="nil"/>
+              <w:bottom w:val="nil"/>
+              <w:right w:val="nil"/>
+            </w:tcBorders>
+            <w:shd w:val="clear" w:color="auto" w:fill="FFFFFF"/>
+            <w:tcMar>
+              <w:top w:w="120" w:type="dxa"/>
+              <w:left w:w="120" w:type="dxa"/>
+              <w:bottom w:w="120" w:type="dxa"/>
+              <w:right w:w="120" w:type="dxa"/>
+            </w:tcMar>
+            <w:vAlign w:val="center"/>
+            <w:hideMark/>
+          </w:tcPr>
+          <w:p>
+            <w:r>
+              <w:t>3.8</w:t>
+            </w:r>
+          </w:p>
+        </w:tc>
+        <w:tc>
+          <w:tcPr>
+            <w:tcW w:w="0" w:type="auto"/>
+            <w:tcBorders>
+              <w:top w:val="nil"/>
+              <w:left w:val="nil"/>
+              <w:bottom w:val="nil"/>
+              <w:right w:val="nil"/>
+            </w:tcBorders>
+            <w:shd w:val="clear" w:color="auto" w:fill="FFFFFF"/>
+            <w:tcMar>
+              <w:top w:w="120" w:type="dxa"/>
+              <w:left w:w="120" w:type="dxa"/>
+              <w:bottom w:w="120" w:type="dxa"/>
+              <w:right w:w="120" w:type="dxa"/>
+            </w:tcMar>
+            <w:vAlign w:val="center"/>
+            <w:hideMark/>
+          </w:tcPr>
+          <w:p>
+            <w:r>
+              <w:t>1.7</w:t>
+            </w:r>
+          </w:p>
+        </w:tc>
+        <w:tc>
+          <w:tcPr>
+            <w:tcW w:w="0" w:type="auto"/>
+            <w:tcBorders>
+              <w:top w:val="nil"/>
+              <w:left w:val="nil"/>
+              <w:bottom w:val="nil"/>
+              <w:right w:val="nil"/>
+            </w:tcBorders>
+            <w:shd w:val="clear" w:color="auto" w:fill="FFFFFF"/>
+            <w:tcMar>
+              <w:top w:w="120" w:type="dxa"/>
+              <w:left w:w="120" w:type="dxa"/>
+              <w:bottom w:w="120" w:type="dxa"/>
+              <w:right w:w="120" w:type="dxa"/>
+            </w:tcMar>
+            <w:vAlign w:val="center"/>
+            <w:hideMark/>
+          </w:tcPr>
+          <w:p>
+            <w:r>
+              <w:t>0.3</w:t>
+            </w:r>
+          </w:p>
+        </w:tc>
+      </w:tr>
+    </w:tbl>
+    <w:p/>
+    <w:p>
+      <w:proofErr w:type="spellStart"/>
+      <w:proofErr w:type="gramStart"/>
+      <w:r>
+        <w:t>train.shape</w:t>
+      </w:r>
+      <w:proofErr w:type="spellEnd"/>
+      <w:proofErr w:type="gramEnd"/>
+      <w:r>
+        <w:t xml:space="preserve">  # we have 120 </w:t>
+      </w:r>
+      <w:proofErr w:type="spellStart"/>
+      <w:r>
+        <w:t>entires</w:t>
+      </w:r>
+      <w:proofErr w:type="spellEnd"/>
+      <w:r>
+        <w:t xml:space="preserve"> with 4 features</w:t>
+      </w:r>
+    </w:p>
+    <w:p>
+      <w:r>
+        <w:t>(120, 4)</w:t>
+      </w:r>
+    </w:p>
+    <w:p>
+      <w:r>
+        <w:t>Input Function</w:t>
+      </w:r>
+    </w:p>
+    <w:p>
+      <w:r>
+        <w:t xml:space="preserve">Remember that nasty input function we created earlier. </w:t>
+      </w:r>
+      <w:proofErr w:type="gramStart"/>
+      <w:r>
+        <w:t>Well</w:t>
+      </w:r>
+      <w:proofErr w:type="gramEnd"/>
+      <w:r>
+        <w:t xml:space="preserve"> we need to make another one here! </w:t>
+      </w:r>
+      <w:proofErr w:type="spellStart"/>
+      <w:r>
+        <w:t>Fortunatly</w:t>
+      </w:r>
+      <w:proofErr w:type="spellEnd"/>
+      <w:r>
+        <w:t xml:space="preserve"> for us this one is a little easier to digest.</w:t>
+      </w:r>
+    </w:p>
+    <w:p/>
+    <w:p>
+      <w:r>
+        <w:t xml:space="preserve">def </w:t>
+      </w:r>
+      <w:proofErr w:type="spellStart"/>
+      <w:r>
+        <w:t>input_</w:t>
+      </w:r>
+      <w:proofErr w:type="gramStart"/>
+      <w:r>
+        <w:t>fn</w:t>
+      </w:r>
+      <w:proofErr w:type="spellEnd"/>
+      <w:r>
+        <w:t>(</w:t>
+      </w:r>
+      <w:proofErr w:type="gramEnd"/>
+      <w:r>
+        <w:t xml:space="preserve">features, labels, training=True, </w:t>
+      </w:r>
+      <w:proofErr w:type="spellStart"/>
+      <w:r>
+        <w:t>batch_size</w:t>
+      </w:r>
+      <w:proofErr w:type="spellEnd"/>
+      <w:r>
+        <w:t>=256):</w:t>
+      </w:r>
+    </w:p>
+    <w:p>
+      <w:r>
+        <w:t>    # Convert the inputs to a Dataset.</w:t>
+      </w:r>
+    </w:p>
+    <w:p>
+      <w:r>
+        <w:t xml:space="preserve">    dataset = </w:t>
+      </w:r>
+      <w:proofErr w:type="spellStart"/>
+      <w:r>
+        <w:t>tf.</w:t>
+      </w:r>
+      <w:proofErr w:type="gramStart"/>
+      <w:r>
+        <w:t>data.Dataset.from</w:t>
+      </w:r>
+      <w:proofErr w:type="gramEnd"/>
+      <w:r>
+        <w:t>_tensor_slices</w:t>
+      </w:r>
+      <w:proofErr w:type="spellEnd"/>
+      <w:r>
+        <w:t>((</w:t>
+      </w:r>
+      <w:proofErr w:type="spellStart"/>
+      <w:r>
+        <w:t>dict</w:t>
+      </w:r>
+      <w:proofErr w:type="spellEnd"/>
+      <w:r>
+        <w:t>(features), labels))</w:t>
+      </w:r>
+    </w:p>
+    <w:p/>
+    <w:p>
+      <w:r>
+        <w:lastRenderedPageBreak/>
+        <w:t>    # Shuffle and repeat if you are in training mode.</w:t>
+      </w:r>
+    </w:p>
+    <w:p>
+      <w:r>
+        <w:t>    if training:</w:t>
+      </w:r>
+    </w:p>
+    <w:p>
+      <w:r>
+        <w:t xml:space="preserve">        dataset = </w:t>
+      </w:r>
+      <w:proofErr w:type="spellStart"/>
+      <w:proofErr w:type="gramStart"/>
+      <w:r>
+        <w:t>dataset.shuffle</w:t>
+      </w:r>
+      <w:proofErr w:type="spellEnd"/>
+      <w:proofErr w:type="gramEnd"/>
+      <w:r>
+        <w:t>(1000</w:t>
+      </w:r>
+      <w:proofErr w:type="gramStart"/>
+      <w:r>
+        <w:t>).repeat</w:t>
+      </w:r>
+      <w:proofErr w:type="gramEnd"/>
+      <w:r>
+        <w:t>()</w:t>
+      </w:r>
+    </w:p>
+    <w:p>
+      <w:r>
+        <w:t xml:space="preserve">    </w:t>
+      </w:r>
+    </w:p>
+    <w:p>
+      <w:r>
+        <w:t xml:space="preserve">    return </w:t>
+      </w:r>
+      <w:proofErr w:type="spellStart"/>
+      <w:proofErr w:type="gramStart"/>
+      <w:r>
+        <w:t>dataset.batch</w:t>
+      </w:r>
+      <w:proofErr w:type="spellEnd"/>
+      <w:proofErr w:type="gramEnd"/>
+      <w:r>
+        <w:t>(</w:t>
+      </w:r>
+      <w:proofErr w:type="spellStart"/>
+      <w:r>
+        <w:t>batch_size</w:t>
+      </w:r>
+      <w:proofErr w:type="spellEnd"/>
+      <w:r>
+        <w:t>)</w:t>
+      </w:r>
+    </w:p>
+    <w:p/>
+    <w:p>
+      <w:r>
+        <w:t>Feature Columns</w:t>
+      </w:r>
+    </w:p>
+    <w:p>
+      <w:r>
+        <w:t>And you didn't think we forgot about the feature columns, did you?</w:t>
+      </w:r>
+    </w:p>
+    <w:p>
+      <w:r>
+        <w:t># Feature columns describe how to use the input.</w:t>
+      </w:r>
+    </w:p>
+    <w:p>
+      <w:proofErr w:type="spellStart"/>
+      <w:r>
+        <w:t>my_feature_columns</w:t>
+      </w:r>
+      <w:proofErr w:type="spellEnd"/>
+      <w:r>
+        <w:t xml:space="preserve"> = []</w:t>
+      </w:r>
+    </w:p>
+    <w:p>
+      <w:r>
+        <w:t xml:space="preserve">for key in </w:t>
+      </w:r>
+      <w:proofErr w:type="spellStart"/>
+      <w:proofErr w:type="gramStart"/>
+      <w:r>
+        <w:t>train.keys</w:t>
+      </w:r>
+      <w:proofErr w:type="spellEnd"/>
+      <w:proofErr w:type="gramEnd"/>
+      <w:r>
+        <w:t>():</w:t>
+      </w:r>
+    </w:p>
+    <w:p>
+      <w:r>
+        <w:t>    my_feature_</w:t>
+      </w:r>
+      <w:proofErr w:type="gramStart"/>
+      <w:r>
+        <w:t>columns.append</w:t>
+      </w:r>
+      <w:proofErr w:type="gramEnd"/>
+      <w:r>
+        <w:t>(</w:t>
+      </w:r>
+      <w:proofErr w:type="gramStart"/>
+      <w:r>
+        <w:t>tf.feature</w:t>
+      </w:r>
+      <w:proofErr w:type="gramEnd"/>
+      <w:r>
+        <w:t>_</w:t>
+      </w:r>
+      <w:proofErr w:type="gramStart"/>
+      <w:r>
+        <w:t>column.numeric</w:t>
+      </w:r>
+      <w:proofErr w:type="gramEnd"/>
+      <w:r>
+        <w:t>_column(key=key))</w:t>
+      </w:r>
+    </w:p>
+    <w:p>
+      <w:r>
+        <w:t>print(</w:t>
+      </w:r>
+      <w:proofErr w:type="spellStart"/>
+      <w:r>
+        <w:t>my_feature_columns</w:t>
+      </w:r>
+      <w:proofErr w:type="spellEnd"/>
+      <w:r>
+        <w:t>)</w:t>
+      </w:r>
+    </w:p>
+    <w:p>
+      <w:r>
+        <w:t>[</w:t>
+      </w:r>
+      <w:proofErr w:type="spellStart"/>
+      <w:r>
+        <w:t>NumericColumn</w:t>
+      </w:r>
+      <w:proofErr w:type="spellEnd"/>
+      <w:r>
+        <w:t>(key='</w:t>
+      </w:r>
+      <w:proofErr w:type="spellStart"/>
+      <w:r>
+        <w:t>SepalLength</w:t>
+      </w:r>
+      <w:proofErr w:type="spellEnd"/>
+      <w:r>
+        <w:t xml:space="preserve">', shape=(1,), </w:t>
+      </w:r>
+      <w:proofErr w:type="spellStart"/>
+      <w:r>
+        <w:t>default_value</w:t>
+      </w:r>
+      <w:proofErr w:type="spellEnd"/>
+      <w:r>
+        <w:t xml:space="preserve">=None, </w:t>
+      </w:r>
+      <w:proofErr w:type="spellStart"/>
+      <w:r>
+        <w:t>dtype</w:t>
+      </w:r>
+      <w:proofErr w:type="spellEnd"/>
+      <w:r>
+        <w:t xml:space="preserve">=tf.float32, </w:t>
+      </w:r>
+      <w:proofErr w:type="spellStart"/>
+      <w:r>
+        <w:t>normalizer_fn</w:t>
+      </w:r>
+      <w:proofErr w:type="spellEnd"/>
+      <w:r>
+        <w:t xml:space="preserve">=None), </w:t>
+      </w:r>
+      <w:proofErr w:type="spellStart"/>
+      <w:r>
+        <w:t>NumericColumn</w:t>
+      </w:r>
+      <w:proofErr w:type="spellEnd"/>
+      <w:r>
+        <w:t>(key='</w:t>
+      </w:r>
+      <w:proofErr w:type="spellStart"/>
+      <w:r>
+        <w:t>SepalWidth</w:t>
+      </w:r>
+      <w:proofErr w:type="spellEnd"/>
+      <w:r>
+        <w:t xml:space="preserve">', shape=(1,), </w:t>
+      </w:r>
+      <w:proofErr w:type="spellStart"/>
+      <w:r>
+        <w:t>default_value</w:t>
+      </w:r>
+      <w:proofErr w:type="spellEnd"/>
+      <w:r>
+        <w:t xml:space="preserve">=None, </w:t>
+      </w:r>
+      <w:proofErr w:type="spellStart"/>
+      <w:r>
+        <w:t>dtype</w:t>
+      </w:r>
+      <w:proofErr w:type="spellEnd"/>
+      <w:r>
+        <w:t xml:space="preserve">=tf.float32, </w:t>
+      </w:r>
+      <w:proofErr w:type="spellStart"/>
+      <w:r>
+        <w:t>normalizer_fn</w:t>
+      </w:r>
+      <w:proofErr w:type="spellEnd"/>
+      <w:r>
+        <w:t xml:space="preserve">=None), </w:t>
+      </w:r>
+      <w:proofErr w:type="spellStart"/>
+      <w:r>
+        <w:t>NumericColumn</w:t>
+      </w:r>
+      <w:proofErr w:type="spellEnd"/>
+      <w:r>
+        <w:t>(key='</w:t>
+      </w:r>
+      <w:proofErr w:type="spellStart"/>
+      <w:r>
+        <w:t>PetalLength</w:t>
+      </w:r>
+      <w:proofErr w:type="spellEnd"/>
+      <w:r>
+        <w:t xml:space="preserve">', shape=(1,), </w:t>
+      </w:r>
+      <w:proofErr w:type="spellStart"/>
+      <w:r>
+        <w:t>default_value</w:t>
+      </w:r>
+      <w:proofErr w:type="spellEnd"/>
+      <w:r>
+        <w:t xml:space="preserve">=None, </w:t>
+      </w:r>
+      <w:proofErr w:type="spellStart"/>
+      <w:r>
+        <w:t>dtype</w:t>
+      </w:r>
+      <w:proofErr w:type="spellEnd"/>
+      <w:r>
+        <w:t xml:space="preserve">=tf.float32, </w:t>
+      </w:r>
+      <w:proofErr w:type="spellStart"/>
+      <w:r>
+        <w:t>normalizer_fn</w:t>
+      </w:r>
+      <w:proofErr w:type="spellEnd"/>
+      <w:r>
+        <w:t xml:space="preserve">=None), </w:t>
+      </w:r>
+      <w:proofErr w:type="spellStart"/>
+      <w:r>
+        <w:t>NumericColumn</w:t>
+      </w:r>
+      <w:proofErr w:type="spellEnd"/>
+      <w:r>
+        <w:t>(key='</w:t>
+      </w:r>
+      <w:proofErr w:type="spellStart"/>
+      <w:r>
+        <w:t>PetalWidth</w:t>
+      </w:r>
+      <w:proofErr w:type="spellEnd"/>
+      <w:r>
+        <w:t xml:space="preserve">', shape=(1,), </w:t>
+      </w:r>
+      <w:proofErr w:type="spellStart"/>
+      <w:r>
+        <w:t>default_value</w:t>
+      </w:r>
+      <w:proofErr w:type="spellEnd"/>
+      <w:r>
+        <w:t xml:space="preserve">=None, </w:t>
+      </w:r>
+      <w:proofErr w:type="spellStart"/>
+      <w:r>
+        <w:t>dtype</w:t>
+      </w:r>
+      <w:proofErr w:type="spellEnd"/>
+      <w:r>
+        <w:t xml:space="preserve">=tf.float32, </w:t>
+      </w:r>
+      <w:proofErr w:type="spellStart"/>
+      <w:r>
+        <w:t>normalizer_fn</w:t>
+      </w:r>
+      <w:proofErr w:type="spellEnd"/>
+      <w:r>
+        <w:t>=None)]</w:t>
+      </w:r>
+    </w:p>
+    <w:p/>
+    <w:p>
+      <w:r>
+        <w:t>Building the Model</w:t>
+      </w:r>
+    </w:p>
+    <w:p>
+      <w:r>
+        <w:t>And now we are ready to choose a model. For classification tasks there are variety of different estimators/models that we can pick from. Some options are listed below.</w:t>
+      </w:r>
+    </w:p>
+    <w:p>
+      <w:pPr>
+        <w:numPr>
+          <w:ilvl w:val="0"/>
+          <w:numId w:val="5"/>
+        </w:numPr>
+      </w:pPr>
+      <w:proofErr w:type="spellStart"/>
+      <w:r>
+        <w:t>DNNClassifier</w:t>
+      </w:r>
+      <w:proofErr w:type="spellEnd"/>
+      <w:r>
+        <w:t> (Deep Neural Network)</w:t>
+      </w:r>
+    </w:p>
+    <w:p>
+      <w:pPr>
+        <w:numPr>
+          <w:ilvl w:val="0"/>
+          <w:numId w:val="5"/>
+        </w:numPr>
+      </w:pPr>
+      <w:proofErr w:type="spellStart"/>
+      <w:r>
+        <w:t>LinearClassifier</w:t>
+      </w:r>
+      <w:proofErr w:type="spellEnd"/>
+    </w:p>
+    <w:p>
+      <w:r>
+        <w:t xml:space="preserve">We can choose either model but the DNN seems to be the best choice. This is because we may not be able to find a linear </w:t>
+      </w:r>
+      <w:proofErr w:type="spellStart"/>
+      <w:r>
+        <w:t>coorespondence</w:t>
+      </w:r>
+      <w:proofErr w:type="spellEnd"/>
+      <w:r>
+        <w:t xml:space="preserve"> in our data.</w:t>
+      </w:r>
+    </w:p>
+    <w:p>
+      <w:proofErr w:type="gramStart"/>
+      <w:r>
+        <w:t>So</w:t>
+      </w:r>
+      <w:proofErr w:type="gramEnd"/>
+      <w:r>
+        <w:t xml:space="preserve"> let's build a model!</w:t>
+      </w:r>
+    </w:p>
+    <w:p>
+      <w:r>
+        <w:t># Build a DNN with 2 hidden layers with 30 and 10 hidden nodes each.</w:t>
+      </w:r>
+    </w:p>
+    <w:p>
+      <w:r>
+        <w:lastRenderedPageBreak/>
+        <w:t xml:space="preserve">classifier = </w:t>
+      </w:r>
+      <w:proofErr w:type="spellStart"/>
+      <w:proofErr w:type="gramStart"/>
+      <w:r>
+        <w:t>tf.estimator</w:t>
+      </w:r>
+      <w:proofErr w:type="gramEnd"/>
+      <w:r>
+        <w:t>.</w:t>
+      </w:r>
+      <w:proofErr w:type="gramStart"/>
+      <w:r>
+        <w:t>DNNClassifier</w:t>
+      </w:r>
+      <w:proofErr w:type="spellEnd"/>
+      <w:r>
+        <w:t>(</w:t>
+      </w:r>
+      <w:proofErr w:type="gramEnd"/>
+    </w:p>
+    <w:p>
+      <w:r>
+        <w:t xml:space="preserve">    </w:t>
+      </w:r>
+      <w:proofErr w:type="spellStart"/>
+      <w:r>
+        <w:t>feature_columns</w:t>
+      </w:r>
+      <w:proofErr w:type="spellEnd"/>
+      <w:r>
+        <w:t>=</w:t>
+      </w:r>
+      <w:proofErr w:type="spellStart"/>
+      <w:r>
+        <w:t>my_feature_columns</w:t>
+      </w:r>
+      <w:proofErr w:type="spellEnd"/>
+      <w:r>
+        <w:t>,</w:t>
+      </w:r>
+    </w:p>
+    <w:p>
+      <w:r>
+        <w:t>    # Two hidden layers of 30 and 10 nodes respectively.</w:t>
+      </w:r>
+    </w:p>
+    <w:p>
+      <w:r>
+        <w:t xml:space="preserve">    </w:t>
+      </w:r>
+      <w:proofErr w:type="spellStart"/>
+      <w:r>
+        <w:t>hidden_units</w:t>
+      </w:r>
+      <w:proofErr w:type="spellEnd"/>
+      <w:proofErr w:type="gramStart"/>
+      <w:r>
+        <w:t>=[</w:t>
+      </w:r>
+      <w:proofErr w:type="gramEnd"/>
+      <w:r>
+        <w:t>30, 10],</w:t>
+      </w:r>
+    </w:p>
+    <w:p>
+      <w:r>
+        <w:t>    # The model must choose between 3 classes.</w:t>
+      </w:r>
+    </w:p>
+    <w:p>
+      <w:r>
+        <w:t xml:space="preserve">    </w:t>
+      </w:r>
+      <w:proofErr w:type="spellStart"/>
+      <w:r>
+        <w:t>n_classes</w:t>
+      </w:r>
+      <w:proofErr w:type="spellEnd"/>
+      <w:r>
+        <w:t>=3)</w:t>
+      </w:r>
+    </w:p>
+    <w:p>
+      <w:proofErr w:type="spellStart"/>
+      <w:proofErr w:type="gramStart"/>
+      <w:r>
+        <w:t>INFO:tensorflow</w:t>
+      </w:r>
+      <w:proofErr w:type="gramEnd"/>
+      <w:r>
+        <w:t>:Using</w:t>
+      </w:r>
+      <w:proofErr w:type="spellEnd"/>
+      <w:r>
+        <w:t xml:space="preserve"> default config.</w:t>
+      </w:r>
+    </w:p>
+    <w:p>
+      <w:proofErr w:type="spellStart"/>
+      <w:proofErr w:type="gramStart"/>
+      <w:r>
+        <w:t>WARNING:tensorflow</w:t>
+      </w:r>
+      <w:proofErr w:type="gramEnd"/>
+      <w:r>
+        <w:t>:Using</w:t>
+      </w:r>
+      <w:proofErr w:type="spellEnd"/>
+      <w:r>
+        <w:t xml:space="preserve"> temporary folder as model directory: /</w:t>
+      </w:r>
+      <w:proofErr w:type="spellStart"/>
+      <w:r>
+        <w:t>tmp</w:t>
+      </w:r>
+      <w:proofErr w:type="spellEnd"/>
+      <w:r>
+        <w:t>/</w:t>
+      </w:r>
+      <w:proofErr w:type="spellStart"/>
+      <w:r>
+        <w:t>tmpqaqtrlgy</w:t>
+      </w:r>
+      <w:proofErr w:type="spellEnd"/>
+    </w:p>
+    <w:p>
+      <w:proofErr w:type="spellStart"/>
+      <w:proofErr w:type="gramStart"/>
+      <w:r>
+        <w:t>INFO:tensorflow</w:t>
+      </w:r>
+      <w:proofErr w:type="gramEnd"/>
+      <w:r>
+        <w:t>:Using</w:t>
+      </w:r>
+      <w:proofErr w:type="spellEnd"/>
+      <w:r>
+        <w:t xml:space="preserve"> config: {'_</w:t>
+      </w:r>
+      <w:proofErr w:type="spellStart"/>
+      <w:r>
+        <w:t>model_dir</w:t>
+      </w:r>
+      <w:proofErr w:type="spellEnd"/>
+      <w:r>
+        <w:t>': '/</w:t>
+      </w:r>
+      <w:proofErr w:type="spellStart"/>
+      <w:r>
+        <w:t>tmp</w:t>
+      </w:r>
+      <w:proofErr w:type="spellEnd"/>
+      <w:r>
+        <w:t>/</w:t>
+      </w:r>
+      <w:proofErr w:type="spellStart"/>
+      <w:r>
+        <w:t>tmpqaqtrlgy</w:t>
+      </w:r>
+      <w:proofErr w:type="spellEnd"/>
+      <w:r>
+        <w:t>', '_</w:t>
+      </w:r>
+      <w:proofErr w:type="spellStart"/>
+      <w:r>
+        <w:t>tf_random_seed</w:t>
+      </w:r>
+      <w:proofErr w:type="spellEnd"/>
+      <w:r>
+        <w:t>': None, '_</w:t>
+      </w:r>
+      <w:proofErr w:type="spellStart"/>
+      <w:r>
+        <w:t>save_summary_steps</w:t>
+      </w:r>
+      <w:proofErr w:type="spellEnd"/>
+      <w:r>
+        <w:t>': 100, '_</w:t>
+      </w:r>
+      <w:proofErr w:type="spellStart"/>
+      <w:r>
+        <w:t>save_checkpoints_steps</w:t>
+      </w:r>
+      <w:proofErr w:type="spellEnd"/>
+      <w:r>
+        <w:t>': None, '_</w:t>
+      </w:r>
+      <w:proofErr w:type="spellStart"/>
+      <w:r>
+        <w:t>save_checkpoints_secs</w:t>
+      </w:r>
+      <w:proofErr w:type="spellEnd"/>
+      <w:r>
+        <w:t>': 600, '_</w:t>
+      </w:r>
+      <w:proofErr w:type="spellStart"/>
+      <w:r>
+        <w:t>session_config</w:t>
+      </w:r>
+      <w:proofErr w:type="spellEnd"/>
+      <w:r>
+        <w:t xml:space="preserve">': </w:t>
+      </w:r>
+      <w:proofErr w:type="spellStart"/>
+      <w:r>
+        <w:t>allow_soft_placement</w:t>
+      </w:r>
+      <w:proofErr w:type="spellEnd"/>
+      <w:r>
+        <w:t>: true</w:t>
+      </w:r>
+    </w:p>
+    <w:p>
+      <w:proofErr w:type="spellStart"/>
+      <w:r>
+        <w:t>graph_options</w:t>
+      </w:r>
+      <w:proofErr w:type="spellEnd"/>
+      <w:r>
+        <w:t xml:space="preserve"> {</w:t>
+      </w:r>
+    </w:p>
+    <w:p>
+      <w:r>
+        <w:t xml:space="preserve">  </w:t>
+      </w:r>
+      <w:proofErr w:type="spellStart"/>
+      <w:r>
+        <w:t>rewrite_options</w:t>
+      </w:r>
+      <w:proofErr w:type="spellEnd"/>
+      <w:r>
+        <w:t xml:space="preserve"> {</w:t>
+      </w:r>
+    </w:p>
+    <w:p>
+      <w:r>
+        <w:t xml:space="preserve">    </w:t>
+      </w:r>
+      <w:proofErr w:type="spellStart"/>
+      <w:r>
+        <w:t>meta_optimizer_iterations</w:t>
+      </w:r>
+      <w:proofErr w:type="spellEnd"/>
+      <w:r>
+        <w:t>: ONE</w:t>
+      </w:r>
+    </w:p>
+    <w:p>
+      <w:r>
+        <w:t xml:space="preserve">  }</w:t>
+      </w:r>
+    </w:p>
+    <w:p>
+      <w:r>
+        <w:t>}</w:t>
+      </w:r>
+    </w:p>
+    <w:p>
+      <w:r>
+        <w:t>, '_</w:t>
+      </w:r>
+      <w:proofErr w:type="spellStart"/>
+      <w:r>
+        <w:t>keep_checkpoint_max</w:t>
+      </w:r>
+      <w:proofErr w:type="spellEnd"/>
+      <w:r>
+        <w:t>': 5, '_</w:t>
+      </w:r>
+      <w:proofErr w:type="spellStart"/>
+      <w:r>
+        <w:t>keep_checkpoint_every_n_hours</w:t>
+      </w:r>
+      <w:proofErr w:type="spellEnd"/>
+      <w:r>
+        <w:t>': 10000, '_</w:t>
+      </w:r>
+      <w:proofErr w:type="spellStart"/>
+      <w:r>
+        <w:t>log_step_count_steps</w:t>
+      </w:r>
+      <w:proofErr w:type="spellEnd"/>
+      <w:r>
+        <w:t>': 100, '_</w:t>
+      </w:r>
+      <w:proofErr w:type="spellStart"/>
+      <w:r>
+        <w:t>train_distribute</w:t>
+      </w:r>
+      <w:proofErr w:type="spellEnd"/>
+      <w:r>
+        <w:t>': None, '_</w:t>
+      </w:r>
+      <w:proofErr w:type="spellStart"/>
+      <w:r>
+        <w:t>device_fn</w:t>
+      </w:r>
+      <w:proofErr w:type="spellEnd"/>
+      <w:r>
+        <w:t>': None, '_protocol': None, '_</w:t>
+      </w:r>
+      <w:proofErr w:type="spellStart"/>
+      <w:r>
+        <w:t>eval_distribute</w:t>
+      </w:r>
+      <w:proofErr w:type="spellEnd"/>
+      <w:r>
+        <w:t>': None, '_</w:t>
+      </w:r>
+      <w:proofErr w:type="spellStart"/>
+      <w:r>
+        <w:t>experimental_distribute</w:t>
+      </w:r>
+      <w:proofErr w:type="spellEnd"/>
+      <w:r>
+        <w:t>': None, '_</w:t>
+      </w:r>
+      <w:proofErr w:type="spellStart"/>
+      <w:r>
+        <w:t>experimental_max_worker_delay_secs</w:t>
+      </w:r>
+      <w:proofErr w:type="spellEnd"/>
+      <w:r>
+        <w:t>': None, '_</w:t>
+      </w:r>
+      <w:proofErr w:type="spellStart"/>
+      <w:r>
+        <w:t>session_creation_timeout_secs</w:t>
+      </w:r>
+      <w:proofErr w:type="spellEnd"/>
+      <w:r>
+        <w:t>': 7200, '_service': None, '_</w:t>
+      </w:r>
+      <w:proofErr w:type="spellStart"/>
+      <w:r>
+        <w:t>cluster_spec</w:t>
+      </w:r>
+      <w:proofErr w:type="spellEnd"/>
+      <w:r>
+        <w:t xml:space="preserve">': </w:t>
+      </w:r>
+      <w:proofErr w:type="spellStart"/>
+      <w:r>
+        <w:t>ClusterSpec</w:t>
+      </w:r>
+      <w:proofErr w:type="spellEnd"/>
+      <w:r>
+        <w:t>({}), '_</w:t>
+      </w:r>
+      <w:proofErr w:type="spellStart"/>
+      <w:r>
+        <w:t>task_type</w:t>
+      </w:r>
+      <w:proofErr w:type="spellEnd"/>
+      <w:r>
+        <w:t>': 'worker', '_</w:t>
+      </w:r>
+      <w:proofErr w:type="spellStart"/>
+      <w:r>
+        <w:t>task_id</w:t>
+      </w:r>
+      <w:proofErr w:type="spellEnd"/>
+      <w:r>
+        <w:t>': 0, '_</w:t>
+      </w:r>
+      <w:proofErr w:type="spellStart"/>
+      <w:r>
+        <w:t>global_id_in_cluster</w:t>
+      </w:r>
+      <w:proofErr w:type="spellEnd"/>
+      <w:r>
+        <w:t>': 0, '_master': '', '_</w:t>
+      </w:r>
+      <w:proofErr w:type="spellStart"/>
+      <w:r>
+        <w:t>evaluation_master</w:t>
+      </w:r>
+      <w:proofErr w:type="spellEnd"/>
+      <w:r>
+        <w:t>': '', '_</w:t>
+      </w:r>
+      <w:proofErr w:type="spellStart"/>
+      <w:r>
+        <w:t>is_chief</w:t>
+      </w:r>
+      <w:proofErr w:type="spellEnd"/>
+      <w:r>
+        <w:t>': True, '_</w:t>
+      </w:r>
+      <w:proofErr w:type="spellStart"/>
+      <w:r>
+        <w:t>num_ps_replicas</w:t>
+      </w:r>
+      <w:proofErr w:type="spellEnd"/>
+      <w:r>
+        <w:t>': 0, '_</w:t>
+      </w:r>
+      <w:proofErr w:type="spellStart"/>
+      <w:r>
+        <w:t>num_worker_replicas</w:t>
+      </w:r>
+      <w:proofErr w:type="spellEnd"/>
+      <w:r>
+        <w:t>': 1}</w:t>
+      </w:r>
+    </w:p>
+    <w:p/>
+    <w:p>
+      <w:r>
+        <w:t>What we've just done is created a deep neural network that has two hidden layers. These layers have 30 and 10 neurons respectively. This is the number of neurons the TensorFlow official tutorial uses so we'll stick with it. However, it is worth mentioning that the number of hidden neurons is an arbitrary number and many experiments and tests are usually done to determine the best choice for these values. Try playing around with the number of hidden neurons and see if your results change.</w:t>
+      </w:r>
+    </w:p>
+    <w:p>
+      <w:r>
+        <w:lastRenderedPageBreak/>
+        <w:t>Training</w:t>
+      </w:r>
+    </w:p>
+    <w:p>
+      <w:r>
+        <w:t>Now it's time to train the model!</w:t>
+      </w:r>
+    </w:p>
+    <w:p>
+      <w:proofErr w:type="spellStart"/>
+      <w:proofErr w:type="gramStart"/>
+      <w:r>
+        <w:t>classifier.train</w:t>
+      </w:r>
+      <w:proofErr w:type="spellEnd"/>
+      <w:proofErr w:type="gramEnd"/>
+      <w:r>
+        <w:t>(</w:t>
+      </w:r>
+    </w:p>
+    <w:p>
+      <w:r>
+        <w:t xml:space="preserve">    </w:t>
+      </w:r>
+      <w:proofErr w:type="spellStart"/>
+      <w:r>
+        <w:t>input_fn</w:t>
+      </w:r>
+      <w:proofErr w:type="spellEnd"/>
+      <w:r>
+        <w:t xml:space="preserve">=lambda: </w:t>
+      </w:r>
+      <w:proofErr w:type="spellStart"/>
+      <w:r>
+        <w:t>input_</w:t>
+      </w:r>
+      <w:proofErr w:type="gramStart"/>
+      <w:r>
+        <w:t>fn</w:t>
+      </w:r>
+      <w:proofErr w:type="spellEnd"/>
+      <w:r>
+        <w:t>(</w:t>
+      </w:r>
+      <w:proofErr w:type="gramEnd"/>
+      <w:r>
+        <w:t xml:space="preserve">train, </w:t>
+      </w:r>
+      <w:proofErr w:type="spellStart"/>
+      <w:r>
+        <w:t>train_y</w:t>
+      </w:r>
+      <w:proofErr w:type="spellEnd"/>
+      <w:r>
+        <w:t>, training=True),</w:t>
+      </w:r>
+    </w:p>
+    <w:p>
+      <w:r>
+        <w:t>    steps=5000)</w:t>
+      </w:r>
+    </w:p>
+    <w:p>
+      <w:r>
+        <w:t># We include a lambda to avoid creating an inner function previously</w:t>
+      </w:r>
+    </w:p>
+    <w:p>
+      <w:proofErr w:type="spellStart"/>
+      <w:proofErr w:type="gramStart"/>
+      <w:r>
+        <w:t>INFO:tensorflow</w:t>
+      </w:r>
+      <w:proofErr w:type="gramEnd"/>
+      <w:r>
+        <w:t>:Calling</w:t>
+      </w:r>
+      <w:proofErr w:type="spellEnd"/>
+      <w:r>
+        <w:t xml:space="preserve"> </w:t>
+      </w:r>
+      <w:proofErr w:type="spellStart"/>
+      <w:r>
+        <w:t>model_fn</w:t>
+      </w:r>
+      <w:proofErr w:type="spellEnd"/>
+      <w:r>
+        <w:t>.</w:t>
+      </w:r>
+    </w:p>
+    <w:p>
+      <w:proofErr w:type="spellStart"/>
+      <w:proofErr w:type="gramStart"/>
+      <w:r>
+        <w:t>WARNING:tensorflow</w:t>
+      </w:r>
+      <w:proofErr w:type="gramEnd"/>
+      <w:r>
+        <w:t>:Layer</w:t>
+      </w:r>
+      <w:proofErr w:type="spellEnd"/>
+      <w:r>
+        <w:t xml:space="preserve"> </w:t>
+      </w:r>
+      <w:proofErr w:type="spellStart"/>
+      <w:r>
+        <w:t>dnn</w:t>
+      </w:r>
+      <w:proofErr w:type="spellEnd"/>
+      <w:r>
+        <w:t xml:space="preserve"> is casting an input tensor from </w:t>
+      </w:r>
+      <w:proofErr w:type="spellStart"/>
+      <w:r>
+        <w:t>dtype</w:t>
+      </w:r>
+      <w:proofErr w:type="spellEnd"/>
+      <w:r>
+        <w:t xml:space="preserve"> float64 to the layer's </w:t>
+      </w:r>
+      <w:proofErr w:type="spellStart"/>
+      <w:r>
+        <w:t>dtype</w:t>
+      </w:r>
+      <w:proofErr w:type="spellEnd"/>
+      <w:r>
+        <w:t xml:space="preserve"> of float32, which is new behavior in TensorFlow 2.  The layer has </w:t>
+      </w:r>
+      <w:proofErr w:type="spellStart"/>
+      <w:r>
+        <w:t>dtype</w:t>
+      </w:r>
+      <w:proofErr w:type="spellEnd"/>
+      <w:r>
+        <w:t xml:space="preserve"> float32 because it's </w:t>
+      </w:r>
+      <w:proofErr w:type="spellStart"/>
+      <w:r>
+        <w:t>dtype</w:t>
+      </w:r>
+      <w:proofErr w:type="spellEnd"/>
+      <w:r>
+        <w:t xml:space="preserve"> defaults to </w:t>
+      </w:r>
+      <w:proofErr w:type="spellStart"/>
+      <w:r>
+        <w:t>floatx</w:t>
+      </w:r>
+      <w:proofErr w:type="spellEnd"/>
+      <w:r>
+        <w:t>.</w:t>
+      </w:r>
+    </w:p>
+    <w:p/>
+    <w:p>
+      <w:r>
+        <w:t>If you intended to run this layer in float32, you can safely ignore this warning. If in doubt, this warning is likely only an issue if you are porting a TensorFlow 1.X model to TensorFlow 2.</w:t>
+      </w:r>
+    </w:p>
+    <w:p/>
+    <w:p>
+      <w:r>
+        <w:t xml:space="preserve">To change all layers to have </w:t>
+      </w:r>
+      <w:proofErr w:type="spellStart"/>
+      <w:r>
+        <w:t>dtype</w:t>
+      </w:r>
+      <w:proofErr w:type="spellEnd"/>
+      <w:r>
+        <w:t xml:space="preserve"> float64 by default, call `</w:t>
+      </w:r>
+      <w:proofErr w:type="spellStart"/>
+      <w:r>
+        <w:t>tf.keras.backend.set_floatx</w:t>
+      </w:r>
+      <w:proofErr w:type="spellEnd"/>
+      <w:r>
+        <w:t>('float64</w:t>
+      </w:r>
+      <w:proofErr w:type="gramStart"/>
+      <w:r>
+        <w:t>')`</w:t>
+      </w:r>
+      <w:proofErr w:type="gramEnd"/>
+      <w:r>
+        <w:t xml:space="preserve">. To change just this layer, pass </w:t>
+      </w:r>
+      <w:proofErr w:type="spellStart"/>
+      <w:r>
+        <w:t>dtype</w:t>
+      </w:r>
+      <w:proofErr w:type="spellEnd"/>
+      <w:r>
+        <w:t xml:space="preserve">='float64' to the layer constructor. If you are the author of this layer, you can disable </w:t>
+      </w:r>
+      <w:proofErr w:type="spellStart"/>
+      <w:r>
+        <w:t>autocasting</w:t>
+      </w:r>
+      <w:proofErr w:type="spellEnd"/>
+      <w:r>
+        <w:t xml:space="preserve"> by passing </w:t>
+      </w:r>
+      <w:proofErr w:type="spellStart"/>
+      <w:r>
+        <w:t>autocast</w:t>
+      </w:r>
+      <w:proofErr w:type="spellEnd"/>
+      <w:r>
+        <w:t>=False to the base Layer constructor.</w:t>
+      </w:r>
+    </w:p>
+    <w:p/>
+    <w:p>
+      <w:proofErr w:type="spellStart"/>
+      <w:proofErr w:type="gramStart"/>
+      <w:r>
+        <w:t>INFO:tensorflow</w:t>
+      </w:r>
+      <w:proofErr w:type="gramEnd"/>
+      <w:r>
+        <w:t>:Done</w:t>
+      </w:r>
+      <w:proofErr w:type="spellEnd"/>
+      <w:r>
+        <w:t xml:space="preserve"> calling </w:t>
+      </w:r>
+      <w:proofErr w:type="spellStart"/>
+      <w:r>
+        <w:t>model_fn</w:t>
+      </w:r>
+      <w:proofErr w:type="spellEnd"/>
+      <w:r>
+        <w:t>.</w:t>
+      </w:r>
+    </w:p>
+    <w:p>
+      <w:proofErr w:type="spellStart"/>
+      <w:proofErr w:type="gramStart"/>
+      <w:r>
+        <w:t>INFO:tensorflow</w:t>
+      </w:r>
+      <w:proofErr w:type="gramEnd"/>
+      <w:r>
+        <w:t>:Create</w:t>
+      </w:r>
+      <w:proofErr w:type="spellEnd"/>
+      <w:r>
+        <w:t xml:space="preserve"> </w:t>
+      </w:r>
+      <w:proofErr w:type="spellStart"/>
+      <w:r>
+        <w:t>CheckpointSaverHook</w:t>
+      </w:r>
+      <w:proofErr w:type="spellEnd"/>
+      <w:r>
+        <w:t>.</w:t>
+      </w:r>
+    </w:p>
+    <w:p>
+      <w:proofErr w:type="spellStart"/>
+      <w:proofErr w:type="gramStart"/>
+      <w:r>
+        <w:t>INFO:tensorflow</w:t>
+      </w:r>
+      <w:proofErr w:type="gramEnd"/>
+      <w:r>
+        <w:t>:Graph</w:t>
+      </w:r>
+      <w:proofErr w:type="spellEnd"/>
+      <w:r>
+        <w:t xml:space="preserve"> was finalized.</w:t>
+      </w:r>
+    </w:p>
+    <w:p>
+      <w:proofErr w:type="spellStart"/>
+      <w:proofErr w:type="gramStart"/>
+      <w:r>
+        <w:t>INFO:tensorflow</w:t>
+      </w:r>
+      <w:proofErr w:type="gramEnd"/>
+      <w:r>
+        <w:t>:Running</w:t>
+      </w:r>
+      <w:proofErr w:type="spellEnd"/>
+      <w:r>
+        <w:t xml:space="preserve"> </w:t>
+      </w:r>
+      <w:proofErr w:type="spellStart"/>
+      <w:r>
+        <w:t>local_init_op</w:t>
+      </w:r>
+      <w:proofErr w:type="spellEnd"/>
+      <w:r>
+        <w:t>.</w:t>
+      </w:r>
+    </w:p>
+    <w:p>
+      <w:proofErr w:type="spellStart"/>
+      <w:proofErr w:type="gramStart"/>
+      <w:r>
+        <w:t>INFO:tensorflow</w:t>
+      </w:r>
+      <w:proofErr w:type="gramEnd"/>
+      <w:r>
+        <w:t>:Done</w:t>
+      </w:r>
+      <w:proofErr w:type="spellEnd"/>
+      <w:r>
+        <w:t xml:space="preserve"> running </w:t>
+      </w:r>
+      <w:proofErr w:type="spellStart"/>
+      <w:r>
+        <w:t>local_init_op</w:t>
+      </w:r>
+      <w:proofErr w:type="spellEnd"/>
+      <w:r>
+        <w:t>.</w:t>
+      </w:r>
+    </w:p>
+    <w:p>
+      <w:proofErr w:type="spellStart"/>
+      <w:proofErr w:type="gramStart"/>
+      <w:r>
+        <w:t>INFO:tensorflow</w:t>
+      </w:r>
+      <w:proofErr w:type="gramEnd"/>
+      <w:r>
+        <w:t>:Calling</w:t>
+      </w:r>
+      <w:proofErr w:type="spellEnd"/>
+      <w:r>
+        <w:t xml:space="preserve"> checkpoint listeners before saving checkpoint 0...</w:t>
+      </w:r>
+    </w:p>
+    <w:p>
+      <w:proofErr w:type="gramStart"/>
+      <w:r>
+        <w:t>INFO:tensorflow</w:t>
+      </w:r>
+      <w:proofErr w:type="gramEnd"/>
+      <w:r>
+        <w:t>:Saving checkpoints for 0 into /</w:t>
+      </w:r>
+      <w:proofErr w:type="spellStart"/>
+      <w:r>
+        <w:t>tmp</w:t>
+      </w:r>
+      <w:proofErr w:type="spellEnd"/>
+      <w:r>
+        <w:t>/</w:t>
+      </w:r>
+      <w:proofErr w:type="spellStart"/>
+      <w:r>
+        <w:t>tmpqaqtrlgy</w:t>
+      </w:r>
+      <w:proofErr w:type="spellEnd"/>
+      <w:r>
+        <w:t>/</w:t>
+      </w:r>
+      <w:proofErr w:type="spellStart"/>
+      <w:r>
+        <w:t>model.ckpt</w:t>
+      </w:r>
+      <w:proofErr w:type="spellEnd"/>
+      <w:r>
+        <w:t>.</w:t>
+      </w:r>
+    </w:p>
+    <w:p>
+      <w:proofErr w:type="spellStart"/>
+      <w:proofErr w:type="gramStart"/>
+      <w:r>
+        <w:t>INFO:tensorflow</w:t>
+      </w:r>
+      <w:proofErr w:type="gramEnd"/>
+      <w:r>
+        <w:t>:Calling</w:t>
+      </w:r>
+      <w:proofErr w:type="spellEnd"/>
+      <w:r>
+        <w:t xml:space="preserve"> checkpoint listeners after saving checkpoint 0...</w:t>
+      </w:r>
+    </w:p>
+    <w:p>
+      <w:proofErr w:type="spellStart"/>
+      <w:proofErr w:type="gramStart"/>
+      <w:r>
+        <w:t>INFO:tensorflow</w:t>
+      </w:r>
+      <w:proofErr w:type="gramEnd"/>
+      <w:r>
+        <w:t>:loss</w:t>
+      </w:r>
+      <w:proofErr w:type="spellEnd"/>
+      <w:r>
+        <w:t xml:space="preserve"> = 1.1511875, step = 0</w:t>
+      </w:r>
+    </w:p>
+    <w:p>
+      <w:proofErr w:type="spellStart"/>
+      <w:proofErr w:type="gramStart"/>
+      <w:r>
+        <w:lastRenderedPageBreak/>
+        <w:t>INFO:tensorflow</w:t>
+      </w:r>
+      <w:proofErr w:type="gramEnd"/>
+      <w:r>
+        <w:t>:global_step</w:t>
+      </w:r>
+      <w:proofErr w:type="spellEnd"/>
+      <w:r>
+        <w:t>/sec: 497.034</w:t>
+      </w:r>
+    </w:p>
+    <w:p>
+      <w:proofErr w:type="spellStart"/>
+      <w:proofErr w:type="gramStart"/>
+      <w:r>
+        <w:t>INFO:tensorflow</w:t>
+      </w:r>
+      <w:proofErr w:type="gramEnd"/>
+      <w:r>
+        <w:t>:loss</w:t>
+      </w:r>
+      <w:proofErr w:type="spellEnd"/>
+      <w:r>
+        <w:t xml:space="preserve"> = 0.9358924, step = 100 (0.208 sec)</w:t>
+      </w:r>
+    </w:p>
+    <w:p/>
+    <w:p>
+      <w:r>
+        <w:t>The only thing to explain here is the </w:t>
+      </w:r>
+      <w:r>
+        <w:rPr>
+          <w:b/>
+          <w:bCs/>
+        </w:rPr>
+        <w:t>steps</w:t>
+      </w:r>
+      <w:r>
+        <w:t xml:space="preserve"> argument. This simply tells the classifier to run for 5000 steps. Try </w:t>
+      </w:r>
+      <w:proofErr w:type="spellStart"/>
+      <w:r>
+        <w:t>modifiying</w:t>
+      </w:r>
+      <w:proofErr w:type="spellEnd"/>
+      <w:r>
+        <w:t xml:space="preserve"> this and seeing if your results change. Keep in mind that more is not always better.</w:t>
+      </w:r>
+    </w:p>
+    <w:p>
+      <w:r>
+        <w:t>Evaluation</w:t>
+      </w:r>
+    </w:p>
+    <w:p>
+      <w:r>
+        <w:t>Now let's see how this trained model does!</w:t>
+      </w:r>
+    </w:p>
+    <w:p>
+      <w:proofErr w:type="spellStart"/>
+      <w:r>
+        <w:t>eval_result</w:t>
+      </w:r>
+      <w:proofErr w:type="spellEnd"/>
+      <w:r>
+        <w:t xml:space="preserve"> = </w:t>
+      </w:r>
+      <w:proofErr w:type="spellStart"/>
+      <w:proofErr w:type="gramStart"/>
+      <w:r>
+        <w:t>classifier.evaluate</w:t>
+      </w:r>
+      <w:proofErr w:type="spellEnd"/>
+      <w:proofErr w:type="gramEnd"/>
+      <w:r>
+        <w:t>(</w:t>
+      </w:r>
+    </w:p>
+    <w:p>
+      <w:r>
+        <w:t xml:space="preserve">    </w:t>
+      </w:r>
+      <w:proofErr w:type="spellStart"/>
+      <w:r>
+        <w:t>input_fn</w:t>
+      </w:r>
+      <w:proofErr w:type="spellEnd"/>
+      <w:r>
+        <w:t xml:space="preserve">=lambda: </w:t>
+      </w:r>
+      <w:proofErr w:type="spellStart"/>
+      <w:r>
+        <w:t>input_</w:t>
+      </w:r>
+      <w:proofErr w:type="gramStart"/>
+      <w:r>
+        <w:t>fn</w:t>
+      </w:r>
+      <w:proofErr w:type="spellEnd"/>
+      <w:r>
+        <w:t>(</w:t>
+      </w:r>
+      <w:proofErr w:type="gramEnd"/>
+      <w:r>
+        <w:t xml:space="preserve">test, </w:t>
+      </w:r>
+      <w:proofErr w:type="spellStart"/>
+      <w:r>
+        <w:t>test_y</w:t>
+      </w:r>
+      <w:proofErr w:type="spellEnd"/>
+      <w:r>
+        <w:t>, training=False))</w:t>
+      </w:r>
+    </w:p>
+    <w:p/>
+    <w:p>
+      <w:proofErr w:type="gramStart"/>
+      <w:r>
+        <w:t>print(</w:t>
+      </w:r>
+      <w:proofErr w:type="gramEnd"/>
+      <w:r>
+        <w:t>'\</w:t>
+      </w:r>
+      <w:proofErr w:type="spellStart"/>
+      <w:r>
+        <w:t>nTest</w:t>
+      </w:r>
+      <w:proofErr w:type="spellEnd"/>
+      <w:r>
+        <w:t xml:space="preserve"> set accuracy: {accuracy:0.3</w:t>
+      </w:r>
+      <w:proofErr w:type="gramStart"/>
+      <w:r>
+        <w:t>f}\</w:t>
+      </w:r>
+      <w:proofErr w:type="spellStart"/>
+      <w:proofErr w:type="gramEnd"/>
+      <w:r>
+        <w:t>n</w:t>
+      </w:r>
+      <w:proofErr w:type="gramStart"/>
+      <w:r>
+        <w:t>'.format</w:t>
+      </w:r>
+      <w:proofErr w:type="spellEnd"/>
+      <w:proofErr w:type="gramEnd"/>
+      <w:r>
+        <w:t>(**</w:t>
+      </w:r>
+      <w:proofErr w:type="spellStart"/>
+      <w:r>
+        <w:t>eval_result</w:t>
+      </w:r>
+      <w:proofErr w:type="spellEnd"/>
+      <w:r>
+        <w:t>))</w:t>
+      </w:r>
+    </w:p>
+    <w:p>
+      <w:proofErr w:type="spellStart"/>
+      <w:proofErr w:type="gramStart"/>
+      <w:r>
+        <w:t>INFO:tensorflow</w:t>
+      </w:r>
+      <w:proofErr w:type="gramEnd"/>
+      <w:r>
+        <w:t>:Calling</w:t>
+      </w:r>
+      <w:proofErr w:type="spellEnd"/>
+      <w:r>
+        <w:t xml:space="preserve"> </w:t>
+      </w:r>
+      <w:proofErr w:type="spellStart"/>
+      <w:r>
+        <w:t>model_fn</w:t>
+      </w:r>
+      <w:proofErr w:type="spellEnd"/>
+      <w:r>
+        <w:t>.</w:t>
+      </w:r>
+    </w:p>
+    <w:p>
+      <w:proofErr w:type="spellStart"/>
+      <w:proofErr w:type="gramStart"/>
+      <w:r>
+        <w:t>WARNING:tensorflow</w:t>
+      </w:r>
+      <w:proofErr w:type="gramEnd"/>
+      <w:r>
+        <w:t>:Layer</w:t>
+      </w:r>
+      <w:proofErr w:type="spellEnd"/>
+      <w:r>
+        <w:t xml:space="preserve"> </w:t>
+      </w:r>
+      <w:proofErr w:type="spellStart"/>
+      <w:r>
+        <w:t>dnn</w:t>
+      </w:r>
+      <w:proofErr w:type="spellEnd"/>
+      <w:r>
+        <w:t xml:space="preserve"> is casting an input tensor from </w:t>
+      </w:r>
+      <w:proofErr w:type="spellStart"/>
+      <w:r>
+        <w:t>dtype</w:t>
+      </w:r>
+      <w:proofErr w:type="spellEnd"/>
+      <w:r>
+        <w:t xml:space="preserve"> float64 to the layer's </w:t>
+      </w:r>
+      <w:proofErr w:type="spellStart"/>
+      <w:r>
+        <w:t>dtype</w:t>
+      </w:r>
+      <w:proofErr w:type="spellEnd"/>
+      <w:r>
+        <w:t xml:space="preserve"> of float32, which is new behavior in TensorFlow 2.  The layer has </w:t>
+      </w:r>
+      <w:proofErr w:type="spellStart"/>
+      <w:r>
+        <w:t>dtype</w:t>
+      </w:r>
+      <w:proofErr w:type="spellEnd"/>
+      <w:r>
+        <w:t xml:space="preserve"> float32 because it's </w:t>
+      </w:r>
+      <w:proofErr w:type="spellStart"/>
+      <w:r>
+        <w:t>dtype</w:t>
+      </w:r>
+      <w:proofErr w:type="spellEnd"/>
+      <w:r>
+        <w:t xml:space="preserve"> defaults to </w:t>
+      </w:r>
+      <w:proofErr w:type="spellStart"/>
+      <w:r>
+        <w:t>floatx</w:t>
+      </w:r>
+      <w:proofErr w:type="spellEnd"/>
+      <w:r>
+        <w:t>.</w:t>
+      </w:r>
+    </w:p>
+    <w:p/>
+    <w:p>
+      <w:r>
+        <w:t>If you intended to run this layer in float32, you can safely ignore this warning. If in doubt, this warning is likely only an issue if you are porting a TensorFlow 1.X model to TensorFlow 2.</w:t>
+      </w:r>
+    </w:p>
+    <w:p/>
+    <w:p>
+      <w:r>
+        <w:t xml:space="preserve">To change all layers to have </w:t>
+      </w:r>
+      <w:proofErr w:type="spellStart"/>
+      <w:r>
+        <w:t>dtype</w:t>
+      </w:r>
+      <w:proofErr w:type="spellEnd"/>
+      <w:r>
+        <w:t xml:space="preserve"> float64 by default, call `</w:t>
+      </w:r>
+      <w:proofErr w:type="spellStart"/>
+      <w:r>
+        <w:t>tf.keras.backend.set_floatx</w:t>
+      </w:r>
+      <w:proofErr w:type="spellEnd"/>
+      <w:r>
+        <w:t>('float64</w:t>
+      </w:r>
+      <w:proofErr w:type="gramStart"/>
+      <w:r>
+        <w:t>')`</w:t>
+      </w:r>
+      <w:proofErr w:type="gramEnd"/>
+      <w:r>
+        <w:t xml:space="preserve">. To change just this layer, pass </w:t>
+      </w:r>
+      <w:proofErr w:type="spellStart"/>
+      <w:r>
+        <w:t>dtype</w:t>
+      </w:r>
+      <w:proofErr w:type="spellEnd"/>
+      <w:r>
+        <w:t xml:space="preserve">='float64' to the layer constructor. If you are the author of this layer, you can disable </w:t>
+      </w:r>
+      <w:proofErr w:type="spellStart"/>
+      <w:r>
+        <w:t>autocasting</w:t>
+      </w:r>
+      <w:proofErr w:type="spellEnd"/>
+      <w:r>
+        <w:t xml:space="preserve"> by passing </w:t>
+      </w:r>
+      <w:proofErr w:type="spellStart"/>
+      <w:r>
+        <w:t>autocast</w:t>
+      </w:r>
+      <w:proofErr w:type="spellEnd"/>
+      <w:r>
+        <w:t>=False to the base Layer constructor.</w:t>
+      </w:r>
+    </w:p>
+    <w:p/>
+    <w:p>
+      <w:proofErr w:type="spellStart"/>
+      <w:proofErr w:type="gramStart"/>
+      <w:r>
+        <w:t>INFO:tensorflow</w:t>
+      </w:r>
+      <w:proofErr w:type="gramEnd"/>
+      <w:r>
+        <w:t>:Done</w:t>
+      </w:r>
+      <w:proofErr w:type="spellEnd"/>
+      <w:r>
+        <w:t xml:space="preserve"> calling </w:t>
+      </w:r>
+      <w:proofErr w:type="spellStart"/>
+      <w:r>
+        <w:t>model_fn</w:t>
+      </w:r>
+      <w:proofErr w:type="spellEnd"/>
+      <w:r>
+        <w:t>.</w:t>
+      </w:r>
+    </w:p>
+    <w:p>
+      <w:proofErr w:type="spellStart"/>
+      <w:proofErr w:type="gramStart"/>
+      <w:r>
+        <w:t>INFO:tensorflow</w:t>
+      </w:r>
+      <w:proofErr w:type="gramEnd"/>
+      <w:r>
+        <w:t>:Starting</w:t>
+      </w:r>
+      <w:proofErr w:type="spellEnd"/>
+      <w:r>
+        <w:t xml:space="preserve"> evaluation at 2020-06-19T18:22:07Z</w:t>
+      </w:r>
+    </w:p>
+    <w:p>
+      <w:proofErr w:type="spellStart"/>
+      <w:proofErr w:type="gramStart"/>
+      <w:r>
+        <w:t>INFO:tensorflow</w:t>
+      </w:r>
+      <w:proofErr w:type="gramEnd"/>
+      <w:r>
+        <w:t>:Graph</w:t>
+      </w:r>
+      <w:proofErr w:type="spellEnd"/>
+      <w:r>
+        <w:t xml:space="preserve"> was finalized.</w:t>
+      </w:r>
+    </w:p>
+    <w:p>
+      <w:proofErr w:type="spellStart"/>
+      <w:proofErr w:type="gramStart"/>
+      <w:r>
+        <w:t>INFO:tensorflow</w:t>
+      </w:r>
+      <w:proofErr w:type="gramEnd"/>
+      <w:r>
+        <w:t>:Restoring</w:t>
+      </w:r>
+      <w:proofErr w:type="spellEnd"/>
+      <w:r>
+        <w:t xml:space="preserve"> parameters from /</w:t>
+      </w:r>
+      <w:proofErr w:type="spellStart"/>
+      <w:r>
+        <w:t>tmp</w:t>
+      </w:r>
+      <w:proofErr w:type="spellEnd"/>
+      <w:r>
+        <w:t>/</w:t>
+      </w:r>
+      <w:proofErr w:type="spellStart"/>
+      <w:r>
+        <w:t>tmpqaqtrlgy</w:t>
+      </w:r>
+      <w:proofErr w:type="spellEnd"/>
+      <w:r>
+        <w:t>/model.ckpt-5000</w:t>
+      </w:r>
+    </w:p>
+    <w:p>
+      <w:proofErr w:type="spellStart"/>
+      <w:proofErr w:type="gramStart"/>
+      <w:r>
+        <w:lastRenderedPageBreak/>
+        <w:t>INFO:tensorflow</w:t>
+      </w:r>
+      <w:proofErr w:type="gramEnd"/>
+      <w:r>
+        <w:t>:Running</w:t>
+      </w:r>
+      <w:proofErr w:type="spellEnd"/>
+      <w:r>
+        <w:t xml:space="preserve"> </w:t>
+      </w:r>
+      <w:proofErr w:type="spellStart"/>
+      <w:r>
+        <w:t>local_init_op</w:t>
+      </w:r>
+      <w:proofErr w:type="spellEnd"/>
+      <w:r>
+        <w:t>.</w:t>
+      </w:r>
+    </w:p>
+    <w:p>
+      <w:proofErr w:type="spellStart"/>
+      <w:proofErr w:type="gramStart"/>
+      <w:r>
+        <w:t>INFO:tensorflow</w:t>
+      </w:r>
+      <w:proofErr w:type="gramEnd"/>
+      <w:r>
+        <w:t>:Done</w:t>
+      </w:r>
+      <w:proofErr w:type="spellEnd"/>
+      <w:r>
+        <w:t xml:space="preserve"> running </w:t>
+      </w:r>
+      <w:proofErr w:type="spellStart"/>
+      <w:r>
+        <w:t>local_init_op</w:t>
+      </w:r>
+      <w:proofErr w:type="spellEnd"/>
+      <w:r>
+        <w:t>.</w:t>
+      </w:r>
+    </w:p>
+    <w:p>
+      <w:proofErr w:type="spellStart"/>
+      <w:proofErr w:type="gramStart"/>
+      <w:r>
+        <w:t>INFO:tensorflow</w:t>
+      </w:r>
+      <w:proofErr w:type="gramEnd"/>
+      <w:r>
+        <w:t>:Inference</w:t>
+      </w:r>
+      <w:proofErr w:type="spellEnd"/>
+      <w:r>
+        <w:t xml:space="preserve"> </w:t>
+      </w:r>
+      <w:proofErr w:type="gramStart"/>
+      <w:r>
+        <w:t>Time :</w:t>
+      </w:r>
+      <w:proofErr w:type="gramEnd"/>
+      <w:r>
+        <w:t xml:space="preserve"> 0.20221s</w:t>
+      </w:r>
+    </w:p>
+    <w:p>
+      <w:proofErr w:type="spellStart"/>
+      <w:proofErr w:type="gramStart"/>
+      <w:r>
+        <w:t>INFO:tensorflow</w:t>
+      </w:r>
+      <w:proofErr w:type="gramEnd"/>
+      <w:r>
+        <w:t>:Finished</w:t>
+      </w:r>
+      <w:proofErr w:type="spellEnd"/>
+      <w:r>
+        <w:t xml:space="preserve"> evaluation at 2020-06-19-18:22:08</w:t>
+      </w:r>
+    </w:p>
+    <w:p>
+      <w:proofErr w:type="gramStart"/>
+      <w:r>
+        <w:t>INFO:tensorflow</w:t>
+      </w:r>
+      <w:proofErr w:type="gramEnd"/>
+      <w:r>
+        <w:t xml:space="preserve">:Saving </w:t>
+      </w:r>
+      <w:proofErr w:type="spellStart"/>
+      <w:r>
+        <w:t>dict</w:t>
+      </w:r>
+      <w:proofErr w:type="spellEnd"/>
+      <w:r>
+        <w:t xml:space="preserve"> for global step 5000: accuracy = 0.93333334, </w:t>
+      </w:r>
+      <w:proofErr w:type="spellStart"/>
+      <w:r>
+        <w:t>average_loss</w:t>
+      </w:r>
+      <w:proofErr w:type="spellEnd"/>
+      <w:r>
+        <w:t xml:space="preserve"> = 0.41360682, </w:t>
+      </w:r>
+      <w:proofErr w:type="spellStart"/>
+      <w:r>
+        <w:t>global_step</w:t>
+      </w:r>
+      <w:proofErr w:type="spellEnd"/>
+      <w:r>
+        <w:t xml:space="preserve"> = 5000, loss = 0.41360682</w:t>
+      </w:r>
+    </w:p>
+    <w:p>
+      <w:proofErr w:type="gramStart"/>
+      <w:r>
+        <w:t>INFO:tensorflow</w:t>
+      </w:r>
+      <w:proofErr w:type="gramEnd"/>
+      <w:r>
+        <w:t>:Saving '</w:t>
+      </w:r>
+      <w:proofErr w:type="spellStart"/>
+      <w:r>
+        <w:t>checkpoint_path</w:t>
+      </w:r>
+      <w:proofErr w:type="spellEnd"/>
+      <w:r>
+        <w:t>' summary for global step 5000: /</w:t>
+      </w:r>
+      <w:proofErr w:type="spellStart"/>
+      <w:r>
+        <w:t>tmp</w:t>
+      </w:r>
+      <w:proofErr w:type="spellEnd"/>
+      <w:r>
+        <w:t>/</w:t>
+      </w:r>
+      <w:proofErr w:type="spellStart"/>
+      <w:r>
+        <w:t>tmpqaqtrlgy</w:t>
+      </w:r>
+      <w:proofErr w:type="spellEnd"/>
+      <w:r>
+        <w:t>/model.ckpt-5000</w:t>
+      </w:r>
+    </w:p>
+    <w:p/>
+    <w:p>
+      <w:r>
+        <w:t>Test set accuracy: 0.933</w:t>
+      </w:r>
+    </w:p>
+    <w:p/>
+    <w:p>
+      <w:r>
+        <w:t>Notice this time we didn't specify the number of steps. This is because during evaluation the model will only look at the testing data one time.</w:t>
+      </w:r>
+    </w:p>
+    <w:p/>
+    <w:p>
+      <w:r>
+        <w:t>Predictions</w:t>
+      </w:r>
+    </w:p>
+    <w:p>
+      <w:r>
+        <w:t>Now that we have a trained model it's time to use it to make predictions. I've written a little script below that allows you to type the features of a flower and see a prediction for its class.</w:t>
+      </w:r>
+    </w:p>
+    <w:p>
+      <w:r>
+        <w:t xml:space="preserve">def </w:t>
+      </w:r>
+      <w:proofErr w:type="spellStart"/>
+      <w:r>
+        <w:t>input_</w:t>
+      </w:r>
+      <w:proofErr w:type="gramStart"/>
+      <w:r>
+        <w:t>fn</w:t>
+      </w:r>
+      <w:proofErr w:type="spellEnd"/>
+      <w:r>
+        <w:t>(</w:t>
+      </w:r>
+      <w:proofErr w:type="gramEnd"/>
+      <w:r>
+        <w:t xml:space="preserve">features, </w:t>
+      </w:r>
+      <w:proofErr w:type="spellStart"/>
+      <w:r>
+        <w:t>batch_size</w:t>
+      </w:r>
+      <w:proofErr w:type="spellEnd"/>
+      <w:r>
+        <w:t>=256):</w:t>
+      </w:r>
+    </w:p>
+    <w:p>
+      <w:r>
+        <w:t>    # Convert the inputs to a Dataset without labels.</w:t>
+      </w:r>
+    </w:p>
+    <w:p>
+      <w:r>
+        <w:t>    return tf.</w:t>
+      </w:r>
+      <w:proofErr w:type="gramStart"/>
+      <w:r>
+        <w:t>data.Dataset.from</w:t>
+      </w:r>
+      <w:proofErr w:type="gramEnd"/>
+      <w:r>
+        <w:t>_tensor_slices(dict(features)</w:t>
+      </w:r>
+      <w:proofErr w:type="gramStart"/>
+      <w:r>
+        <w:t>).batch</w:t>
+      </w:r>
+      <w:proofErr w:type="gramEnd"/>
+      <w:r>
+        <w:t>(batch_size)</w:t>
+      </w:r>
+    </w:p>
+    <w:p/>
+    <w:p>
+      <w:r>
+        <w:t>features = ['</w:t>
+      </w:r>
+      <w:proofErr w:type="spellStart"/>
+      <w:r>
+        <w:t>SepalLength</w:t>
+      </w:r>
+      <w:proofErr w:type="spellEnd"/>
+      <w:r>
+        <w:t>', '</w:t>
+      </w:r>
+      <w:proofErr w:type="spellStart"/>
+      <w:r>
+        <w:t>SepalWidth</w:t>
+      </w:r>
+      <w:proofErr w:type="spellEnd"/>
+      <w:r>
+        <w:t>', '</w:t>
+      </w:r>
+      <w:proofErr w:type="spellStart"/>
+      <w:r>
+        <w:t>PetalLength</w:t>
+      </w:r>
+      <w:proofErr w:type="spellEnd"/>
+      <w:r>
+        <w:t>', '</w:t>
+      </w:r>
+      <w:proofErr w:type="spellStart"/>
+      <w:r>
+        <w:t>PetalWidth</w:t>
+      </w:r>
+      <w:proofErr w:type="spellEnd"/>
+      <w:r>
+        <w:t>']</w:t>
+      </w:r>
+    </w:p>
+    <w:p>
+      <w:r>
+        <w:t>predict = {}</w:t>
+      </w:r>
+    </w:p>
+    <w:p/>
+    <w:p>
+      <w:proofErr w:type="gramStart"/>
+      <w:r>
+        <w:t>print(</w:t>
+      </w:r>
+      <w:proofErr w:type="gramEnd"/>
+      <w:r>
+        <w:t>"Please type numeric values as prompted.")</w:t>
+      </w:r>
+    </w:p>
+    <w:p>
+      <w:r>
+        <w:t>for feature in features:</w:t>
+      </w:r>
+    </w:p>
+    <w:p>
+      <w:r>
+        <w:t>  valid = True</w:t>
+      </w:r>
+    </w:p>
+    <w:p>
+      <w:r>
+        <w:lastRenderedPageBreak/>
+        <w:t xml:space="preserve">  while valid: </w:t>
+      </w:r>
+    </w:p>
+    <w:p>
+      <w:r>
+        <w:t xml:space="preserve">    </w:t>
+      </w:r>
+      <w:proofErr w:type="spellStart"/>
+      <w:r>
+        <w:t>val</w:t>
+      </w:r>
+      <w:proofErr w:type="spellEnd"/>
+      <w:r>
+        <w:t xml:space="preserve"> = </w:t>
+      </w:r>
+      <w:proofErr w:type="gramStart"/>
+      <w:r>
+        <w:t>input(</w:t>
+      </w:r>
+      <w:proofErr w:type="gramEnd"/>
+      <w:r>
+        <w:t>feature + ": ")</w:t>
+      </w:r>
+    </w:p>
+    <w:p>
+      <w:r>
+        <w:t xml:space="preserve">    if not </w:t>
+      </w:r>
+      <w:proofErr w:type="spellStart"/>
+      <w:proofErr w:type="gramStart"/>
+      <w:r>
+        <w:t>val.isdigit</w:t>
+      </w:r>
+      <w:proofErr w:type="spellEnd"/>
+      <w:proofErr w:type="gramEnd"/>
+      <w:r>
+        <w:t>(): valid = False</w:t>
+      </w:r>
+    </w:p>
+    <w:p/>
+    <w:p>
+      <w:r>
+        <w:t>  predict[feature] = [float(</w:t>
+      </w:r>
+      <w:proofErr w:type="spellStart"/>
+      <w:r>
+        <w:t>val</w:t>
+      </w:r>
+      <w:proofErr w:type="spellEnd"/>
+      <w:r>
+        <w:t>)]</w:t>
+      </w:r>
+    </w:p>
+    <w:p/>
+    <w:p>
+      <w:r>
+        <w:t xml:space="preserve">predictions = </w:t>
+      </w:r>
+      <w:proofErr w:type="spellStart"/>
+      <w:proofErr w:type="gramStart"/>
+      <w:r>
+        <w:t>classifier.predict</w:t>
+      </w:r>
+      <w:proofErr w:type="spellEnd"/>
+      <w:proofErr w:type="gramEnd"/>
+      <w:r>
+        <w:t>(</w:t>
+      </w:r>
+      <w:proofErr w:type="spellStart"/>
+      <w:r>
+        <w:t>input_fn</w:t>
+      </w:r>
+      <w:proofErr w:type="spellEnd"/>
+      <w:r>
+        <w:t xml:space="preserve">=lambda: </w:t>
+      </w:r>
+      <w:proofErr w:type="spellStart"/>
+      <w:r>
+        <w:t>input_fn</w:t>
+      </w:r>
+      <w:proofErr w:type="spellEnd"/>
+      <w:r>
+        <w:t>(predict))</w:t>
+      </w:r>
+    </w:p>
+    <w:p>
+      <w:r>
+        <w:t xml:space="preserve">for </w:t>
+      </w:r>
+      <w:proofErr w:type="spellStart"/>
+      <w:r>
+        <w:t>pred_dict</w:t>
+      </w:r>
+      <w:proofErr w:type="spellEnd"/>
+      <w:r>
+        <w:t xml:space="preserve"> in predictions:</w:t>
+      </w:r>
+    </w:p>
+    <w:p>
+      <w:r>
+        <w:t xml:space="preserve">    </w:t>
+      </w:r>
+      <w:proofErr w:type="spellStart"/>
+      <w:r>
+        <w:t>class_id</w:t>
+      </w:r>
+      <w:proofErr w:type="spellEnd"/>
+      <w:r>
+        <w:t xml:space="preserve"> = </w:t>
+      </w:r>
+      <w:proofErr w:type="spellStart"/>
+      <w:r>
+        <w:t>pred_dict</w:t>
+      </w:r>
+      <w:proofErr w:type="spellEnd"/>
+      <w:r>
+        <w:t>['</w:t>
+      </w:r>
+      <w:proofErr w:type="spellStart"/>
+      <w:r>
+        <w:t>class_ids</w:t>
+      </w:r>
+      <w:proofErr w:type="spellEnd"/>
+      <w:r>
+        <w:t>'][0]</w:t>
+      </w:r>
+    </w:p>
+    <w:p>
+      <w:r>
+        <w:t xml:space="preserve">    probability = </w:t>
+      </w:r>
+      <w:proofErr w:type="spellStart"/>
+      <w:r>
+        <w:t>pred_dict</w:t>
+      </w:r>
+      <w:proofErr w:type="spellEnd"/>
+      <w:r>
+        <w:t>['probabilities</w:t>
+      </w:r>
+      <w:proofErr w:type="gramStart"/>
+      <w:r>
+        <w:t>'][</w:t>
+      </w:r>
+      <w:proofErr w:type="spellStart"/>
+      <w:proofErr w:type="gramEnd"/>
+      <w:r>
+        <w:t>class_id</w:t>
+      </w:r>
+      <w:proofErr w:type="spellEnd"/>
+      <w:r>
+        <w:t>]</w:t>
+      </w:r>
+    </w:p>
+    <w:p/>
+    <w:p>
+      <w:r>
+        <w:t xml:space="preserve">    </w:t>
+      </w:r>
+      <w:proofErr w:type="gramStart"/>
+      <w:r>
+        <w:t>print(</w:t>
+      </w:r>
+      <w:proofErr w:type="gramEnd"/>
+      <w:r>
+        <w:t>'Prediction is "{}" ({:.1</w:t>
+      </w:r>
+      <w:proofErr w:type="gramStart"/>
+      <w:r>
+        <w:t>f}%</w:t>
+      </w:r>
+      <w:proofErr w:type="gramEnd"/>
+      <w:r>
+        <w:t>)</w:t>
+      </w:r>
+      <w:proofErr w:type="gramStart"/>
+      <w:r>
+        <w:t>'.format</w:t>
+      </w:r>
+      <w:proofErr w:type="gramEnd"/>
+      <w:r>
+        <w:t>(</w:t>
+      </w:r>
+    </w:p>
+    <w:p>
+      <w:r>
+        <w:t xml:space="preserve">        </w:t>
+      </w:r>
+      <w:proofErr w:type="gramStart"/>
+      <w:r>
+        <w:t>SPECIES[</w:t>
+      </w:r>
+      <w:proofErr w:type="spellStart"/>
+      <w:proofErr w:type="gramEnd"/>
+      <w:r>
+        <w:t>class_id</w:t>
+      </w:r>
+      <w:proofErr w:type="spellEnd"/>
+      <w:r>
+        <w:t>], 100 * probability))</w:t>
+      </w:r>
+    </w:p>
+    <w:p/>
+    <w:p>
+      <w:r>
+        <w:t>Please type numeric values as prompted.</w:t>
+      </w:r>
+    </w:p>
+    <w:p>
+      <w:proofErr w:type="spellStart"/>
+      <w:r>
+        <w:t>SepalLength</w:t>
+      </w:r>
+      <w:proofErr w:type="spellEnd"/>
+      <w:r>
+        <w:t>: 23</w:t>
+      </w:r>
+    </w:p>
+    <w:p>
+      <w:proofErr w:type="spellStart"/>
+      <w:r>
+        <w:t>SepalLength</w:t>
+      </w:r>
+      <w:proofErr w:type="spellEnd"/>
+      <w:r>
+        <w:t>: 12</w:t>
+      </w:r>
+    </w:p>
+    <w:p>
+      <w:proofErr w:type="spellStart"/>
+      <w:r>
+        <w:t>SepalLength</w:t>
+      </w:r>
+      <w:proofErr w:type="spellEnd"/>
+      <w:r>
+        <w:t>: 12</w:t>
+      </w:r>
+    </w:p>
+    <w:p>
+      <w:proofErr w:type="spellStart"/>
+      <w:r>
+        <w:t>SepalLength</w:t>
+      </w:r>
+      <w:proofErr w:type="spellEnd"/>
+      <w:r>
+        <w:t>: 3</w:t>
+      </w:r>
+    </w:p>
+    <w:p>
+      <w:proofErr w:type="spellStart"/>
+      <w:r>
+        <w:t>SepalLength</w:t>
+      </w:r>
+      <w:proofErr w:type="spellEnd"/>
+      <w:r>
+        <w:t>: 4</w:t>
+      </w:r>
+    </w:p>
+    <w:p>
+      <w:proofErr w:type="spellStart"/>
+      <w:r>
+        <w:t>SepalLength</w:t>
+      </w:r>
+      <w:proofErr w:type="spellEnd"/>
+      <w:r>
+        <w:t>: 2</w:t>
+      </w:r>
+    </w:p>
+    <w:p>
+      <w:proofErr w:type="spellStart"/>
+      <w:r>
+        <w:t>SepalLength</w:t>
+      </w:r>
+      <w:proofErr w:type="spellEnd"/>
+      <w:r>
+        <w:t>: 0.5</w:t>
+      </w:r>
+    </w:p>
+    <w:p>
+      <w:proofErr w:type="spellStart"/>
+      <w:r>
+        <w:t>SepalWidth</w:t>
+      </w:r>
+      <w:proofErr w:type="spellEnd"/>
+      <w:r>
+        <w:t>: 2</w:t>
+      </w:r>
+    </w:p>
+    <w:p>
+      <w:proofErr w:type="spellStart"/>
+      <w:r>
+        <w:t>SepalWidth</w:t>
+      </w:r>
+      <w:proofErr w:type="spellEnd"/>
+      <w:r>
+        <w:t>: 0.4</w:t>
+      </w:r>
+    </w:p>
+    <w:p>
+      <w:proofErr w:type="spellStart"/>
+      <w:r>
+        <w:t>PetalLength</w:t>
+      </w:r>
+      <w:proofErr w:type="spellEnd"/>
+      <w:r>
+        <w:t>: 0.5</w:t>
+      </w:r>
+    </w:p>
+    <w:p>
+      <w:proofErr w:type="spellStart"/>
+      <w:r>
+        <w:t>PetalWidth</w:t>
+      </w:r>
+      <w:proofErr w:type="spellEnd"/>
+      <w:r>
+        <w:t>: 0.3</w:t>
+      </w:r>
+    </w:p>
+    <w:p>
+      <w:proofErr w:type="spellStart"/>
+      <w:proofErr w:type="gramStart"/>
+      <w:r>
+        <w:lastRenderedPageBreak/>
+        <w:t>INFO:tensorflow</w:t>
+      </w:r>
+      <w:proofErr w:type="gramEnd"/>
+      <w:r>
+        <w:t>:Calling</w:t>
+      </w:r>
+      <w:proofErr w:type="spellEnd"/>
+      <w:r>
+        <w:t xml:space="preserve"> </w:t>
+      </w:r>
+      <w:proofErr w:type="spellStart"/>
+      <w:r>
+        <w:t>model_fn</w:t>
+      </w:r>
+      <w:proofErr w:type="spellEnd"/>
+      <w:r>
+        <w:t>.</w:t>
+      </w:r>
+    </w:p>
+    <w:p>
+      <w:proofErr w:type="spellStart"/>
+      <w:proofErr w:type="gramStart"/>
+      <w:r>
+        <w:t>INFO:tensorflow</w:t>
+      </w:r>
+      <w:proofErr w:type="gramEnd"/>
+      <w:r>
+        <w:t>:Done</w:t>
+      </w:r>
+      <w:proofErr w:type="spellEnd"/>
+      <w:r>
+        <w:t xml:space="preserve"> calling </w:t>
+      </w:r>
+      <w:proofErr w:type="spellStart"/>
+      <w:r>
+        <w:t>model_fn</w:t>
+      </w:r>
+      <w:proofErr w:type="spellEnd"/>
+      <w:r>
+        <w:t>.</w:t>
+      </w:r>
+    </w:p>
+    <w:p>
+      <w:proofErr w:type="spellStart"/>
+      <w:proofErr w:type="gramStart"/>
+      <w:r>
+        <w:t>INFO:tensorflow</w:t>
+      </w:r>
+      <w:proofErr w:type="gramEnd"/>
+      <w:r>
+        <w:t>:Graph</w:t>
+      </w:r>
+      <w:proofErr w:type="spellEnd"/>
+      <w:r>
+        <w:t xml:space="preserve"> was finalized.</w:t>
+      </w:r>
+    </w:p>
+    <w:p>
+      <w:proofErr w:type="spellStart"/>
+      <w:proofErr w:type="gramStart"/>
+      <w:r>
+        <w:t>INFO:tensorflow</w:t>
+      </w:r>
+      <w:proofErr w:type="gramEnd"/>
+      <w:r>
+        <w:t>:Restoring</w:t>
+      </w:r>
+      <w:proofErr w:type="spellEnd"/>
+      <w:r>
+        <w:t xml:space="preserve"> parameters from /</w:t>
+      </w:r>
+      <w:proofErr w:type="spellStart"/>
+      <w:r>
+        <w:t>tmp</w:t>
+      </w:r>
+      <w:proofErr w:type="spellEnd"/>
+      <w:r>
+        <w:t>/</w:t>
+      </w:r>
+      <w:proofErr w:type="spellStart"/>
+      <w:r>
+        <w:t>tmpqaqtrlgy</w:t>
+      </w:r>
+      <w:proofErr w:type="spellEnd"/>
+      <w:r>
+        <w:t>/model.ckpt-5000</w:t>
+      </w:r>
+    </w:p>
+    <w:p>
+      <w:proofErr w:type="spellStart"/>
+      <w:proofErr w:type="gramStart"/>
+      <w:r>
+        <w:t>INFO:tensorflow</w:t>
+      </w:r>
+      <w:proofErr w:type="gramEnd"/>
+      <w:r>
+        <w:t>:Running</w:t>
+      </w:r>
+      <w:proofErr w:type="spellEnd"/>
+      <w:r>
+        <w:t xml:space="preserve"> </w:t>
+      </w:r>
+      <w:proofErr w:type="spellStart"/>
+      <w:r>
+        <w:t>local_init_op</w:t>
+      </w:r>
+      <w:proofErr w:type="spellEnd"/>
+      <w:r>
+        <w:t>.</w:t>
+      </w:r>
+    </w:p>
+    <w:p>
+      <w:proofErr w:type="spellStart"/>
+      <w:proofErr w:type="gramStart"/>
+      <w:r>
+        <w:t>INFO:tensorflow</w:t>
+      </w:r>
+      <w:proofErr w:type="gramEnd"/>
+      <w:r>
+        <w:t>:Done</w:t>
+      </w:r>
+      <w:proofErr w:type="spellEnd"/>
+      <w:r>
+        <w:t xml:space="preserve"> running </w:t>
+      </w:r>
+      <w:proofErr w:type="spellStart"/>
+      <w:r>
+        <w:t>local_init_op</w:t>
+      </w:r>
+      <w:proofErr w:type="spellEnd"/>
+      <w:r>
+        <w:t>.</w:t>
+      </w:r>
+    </w:p>
+    <w:p>
+      <w:r>
+        <w:t>Prediction is "</w:t>
+      </w:r>
+      <w:proofErr w:type="spellStart"/>
+      <w:r>
+        <w:t>Setosa</w:t>
+      </w:r>
+      <w:proofErr w:type="spellEnd"/>
+      <w:r>
+        <w:t>" (38.2%)</w:t>
+      </w:r>
+    </w:p>
+    <w:p/>
+    <w:p>
+      <w:r>
+        <w:t># Here is some example input and expected classes you can try above</w:t>
+      </w:r>
+    </w:p>
+    <w:p>
+      <w:r>
+        <w:t>expected = ['</w:t>
+      </w:r>
+      <w:proofErr w:type="spellStart"/>
+      <w:r>
+        <w:t>Setosa</w:t>
+      </w:r>
+      <w:proofErr w:type="spellEnd"/>
+      <w:r>
+        <w:t>', 'Versicolor', 'Virginica']</w:t>
+      </w:r>
+    </w:p>
+    <w:p>
+      <w:proofErr w:type="spellStart"/>
+      <w:r>
+        <w:t>predict_x</w:t>
+      </w:r>
+      <w:proofErr w:type="spellEnd"/>
+      <w:r>
+        <w:t xml:space="preserve"> = {</w:t>
+      </w:r>
+    </w:p>
+    <w:p>
+      <w:r>
+        <w:t>    '</w:t>
+      </w:r>
+      <w:proofErr w:type="spellStart"/>
+      <w:r>
+        <w:t>SepalLength</w:t>
+      </w:r>
+      <w:proofErr w:type="spellEnd"/>
+      <w:r>
+        <w:t>': [5.1, 5.9, 6.9],</w:t>
+      </w:r>
+    </w:p>
+    <w:p>
+      <w:r>
+        <w:t>    '</w:t>
+      </w:r>
+      <w:proofErr w:type="spellStart"/>
+      <w:r>
+        <w:t>SepalWidth</w:t>
+      </w:r>
+      <w:proofErr w:type="spellEnd"/>
+      <w:r>
+        <w:t>': [3.3, 3.0, 3.1],</w:t>
+      </w:r>
+    </w:p>
+    <w:p>
+      <w:r>
+        <w:t>    '</w:t>
+      </w:r>
+      <w:proofErr w:type="spellStart"/>
+      <w:r>
+        <w:t>PetalLength</w:t>
+      </w:r>
+      <w:proofErr w:type="spellEnd"/>
+      <w:r>
+        <w:t>': [1.7, 4.2, 5.4],</w:t>
+      </w:r>
+    </w:p>
+    <w:p>
+      <w:r>
+        <w:t>    '</w:t>
+      </w:r>
+      <w:proofErr w:type="spellStart"/>
+      <w:r>
+        <w:t>PetalWidth</w:t>
+      </w:r>
+      <w:proofErr w:type="spellEnd"/>
+      <w:r>
+        <w:t>': [0.5, 1.5, 2.1],</w:t>
+      </w:r>
+    </w:p>
+    <w:p>
+      <w:r>
+        <w:t>}</w:t>
+      </w:r>
+    </w:p>
+    <w:p/>
     <w:sectPr>
       <w:pgSz w:w="12240" w:h="15840"/>
       <w:pgMar w:top="1440" w:right="1440" w:bottom="1440" w:left="1440" w:header="720" w:footer="720" w:gutter="0"/>
@@ -2227,6 +5673,155 @@
       </w:rPr>
     </w:lvl>
   </w:abstractNum>
+  <w:abstractNum w:abstractNumId="4" w15:restartNumberingAfterBreak="0">
+    <w:nsid w:val="6D0A6BFD"/>
+    <w:multiLevelType w:val="multilevel"/>
+    <w:tmpl w:val="4B9C1194"/>
+    <w:lvl w:ilvl="0">
+      <w:start w:val="1"/>
+      <w:numFmt w:val="bullet"/>
+      <w:lvlText w:val=""/>
+      <w:lvlJc w:val="left"/>
+      <w:pPr>
+        <w:tabs>
+          <w:tab w:val="num" w:pos="720"/>
+        </w:tabs>
+        <w:ind w:left="720" w:hanging="360"/>
+      </w:pPr>
+      <w:rPr>
+        <w:rFonts w:ascii="Symbol" w:hAnsi="Symbol" w:hint="default"/>
+        <w:sz w:val="20"/>
+      </w:rPr>
+    </w:lvl>
+    <w:lvl w:ilvl="1" w:tentative="1">
+      <w:start w:val="1"/>
+      <w:numFmt w:val="bullet"/>
+      <w:lvlText w:val="o"/>
+      <w:lvlJc w:val="left"/>
+      <w:pPr>
+        <w:tabs>
+          <w:tab w:val="num" w:pos="1440"/>
+        </w:tabs>
+        <w:ind w:left="1440" w:hanging="360"/>
+      </w:pPr>
+      <w:rPr>
+        <w:rFonts w:ascii="Courier New" w:hAnsi="Courier New" w:hint="default"/>
+        <w:sz w:val="20"/>
+      </w:rPr>
+    </w:lvl>
+    <w:lvl w:ilvl="2" w:tentative="1">
+      <w:start w:val="1"/>
+      <w:numFmt w:val="bullet"/>
+      <w:lvlText w:val=""/>
+      <w:lvlJc w:val="left"/>
+      <w:pPr>
+        <w:tabs>
+          <w:tab w:val="num" w:pos="2160"/>
+        </w:tabs>
+        <w:ind w:left="2160" w:hanging="360"/>
+      </w:pPr>
+      <w:rPr>
+        <w:rFonts w:ascii="Wingdings" w:hAnsi="Wingdings" w:hint="default"/>
+        <w:sz w:val="20"/>
+      </w:rPr>
+    </w:lvl>
+    <w:lvl w:ilvl="3" w:tentative="1">
+      <w:start w:val="1"/>
+      <w:numFmt w:val="bullet"/>
+      <w:lvlText w:val=""/>
+      <w:lvlJc w:val="left"/>
+      <w:pPr>
+        <w:tabs>
+          <w:tab w:val="num" w:pos="2880"/>
+        </w:tabs>
+        <w:ind w:left="2880" w:hanging="360"/>
+      </w:pPr>
+      <w:rPr>
+        <w:rFonts w:ascii="Wingdings" w:hAnsi="Wingdings" w:hint="default"/>
+        <w:sz w:val="20"/>
+      </w:rPr>
+    </w:lvl>
+    <w:lvl w:ilvl="4" w:tentative="1">
+      <w:start w:val="1"/>
+      <w:numFmt w:val="bullet"/>
+      <w:lvlText w:val=""/>
+      <w:lvlJc w:val="left"/>
+      <w:pPr>
+        <w:tabs>
+          <w:tab w:val="num" w:pos="3600"/>
+        </w:tabs>
+        <w:ind w:left="3600" w:hanging="360"/>
+      </w:pPr>
+      <w:rPr>
+        <w:rFonts w:ascii="Wingdings" w:hAnsi="Wingdings" w:hint="default"/>
+        <w:sz w:val="20"/>
+      </w:rPr>
+    </w:lvl>
+    <w:lvl w:ilvl="5" w:tentative="1">
+      <w:start w:val="1"/>
+      <w:numFmt w:val="bullet"/>
+      <w:lvlText w:val=""/>
+      <w:lvlJc w:val="left"/>
+      <w:pPr>
+        <w:tabs>
+          <w:tab w:val="num" w:pos="4320"/>
+        </w:tabs>
+        <w:ind w:left="4320" w:hanging="360"/>
+      </w:pPr>
+      <w:rPr>
+        <w:rFonts w:ascii="Wingdings" w:hAnsi="Wingdings" w:hint="default"/>
+        <w:sz w:val="20"/>
+      </w:rPr>
+    </w:lvl>
+    <w:lvl w:ilvl="6" w:tentative="1">
+      <w:start w:val="1"/>
+      <w:numFmt w:val="bullet"/>
+      <w:lvlText w:val=""/>
+      <w:lvlJc w:val="left"/>
+      <w:pPr>
+        <w:tabs>
+          <w:tab w:val="num" w:pos="5040"/>
+        </w:tabs>
+        <w:ind w:left="5040" w:hanging="360"/>
+      </w:pPr>
+      <w:rPr>
+        <w:rFonts w:ascii="Wingdings" w:hAnsi="Wingdings" w:hint="default"/>
+        <w:sz w:val="20"/>
+      </w:rPr>
+    </w:lvl>
+    <w:lvl w:ilvl="7" w:tentative="1">
+      <w:start w:val="1"/>
+      <w:numFmt w:val="bullet"/>
+      <w:lvlText w:val=""/>
+      <w:lvlJc w:val="left"/>
+      <w:pPr>
+        <w:tabs>
+          <w:tab w:val="num" w:pos="5760"/>
+        </w:tabs>
+        <w:ind w:left="5760" w:hanging="360"/>
+      </w:pPr>
+      <w:rPr>
+        <w:rFonts w:ascii="Wingdings" w:hAnsi="Wingdings" w:hint="default"/>
+        <w:sz w:val="20"/>
+      </w:rPr>
+    </w:lvl>
+    <w:lvl w:ilvl="8" w:tentative="1">
+      <w:start w:val="1"/>
+      <w:numFmt w:val="bullet"/>
+      <w:lvlText w:val=""/>
+      <w:lvlJc w:val="left"/>
+      <w:pPr>
+        <w:tabs>
+          <w:tab w:val="num" w:pos="6480"/>
+        </w:tabs>
+        <w:ind w:left="6480" w:hanging="360"/>
+      </w:pPr>
+      <w:rPr>
+        <w:rFonts w:ascii="Wingdings" w:hAnsi="Wingdings" w:hint="default"/>
+        <w:sz w:val="20"/>
+      </w:rPr>
+    </w:lvl>
+  </w:abstractNum>
   <w:num w:numId="1" w16cid:durableId="1568684886">
     <w:abstractNumId w:val="0"/>
   </w:num>
@@ -2238,6 +5833,9 @@
   </w:num>
   <w:num w:numId="4" w16cid:durableId="1221405948">
     <w:abstractNumId w:val="3"/>
+  </w:num>
+  <w:num w:numId="5" w16cid:durableId="1466660435">
+    <w:abstractNumId w:val="4"/>
   </w:num>
 </w:numbering>
 </file>

</xml_diff>